<commit_message>
Agregando diagramas a la documentacion
</commit_message>
<xml_diff>
--- a/Documentacion/FtoArticuloEnsayo-IPC2-lab.docx
+++ b/Documentacion/FtoArticuloEnsayo-IPC2-lab.docx
@@ -104,7 +104,7 @@
                     </wp:anchor>
                   </w:drawing>
                 </mc:Choice>
-                <mc:Fallback xmlns:a14="http://schemas.microsoft.com/office/drawing/2010/main" xmlns:c="http://schemas.openxmlformats.org/drawingml/2006/chart" xmlns:pic="http://schemas.openxmlformats.org/drawingml/2006/picture" xmlns:a="http://schemas.openxmlformats.org/drawingml/2006/main" xmlns:mv="urn:schemas-microsoft-com:mac:vml" xmlns:ve="http://schemas.openxmlformats.org/markup-compatibility/2006">
+                <mc:Fallback xmlns:ve="http://schemas.openxmlformats.org/markup-compatibility/2006" xmlns:mv="urn:schemas-microsoft-com:mac:vml" xmlns:a="http://schemas.openxmlformats.org/drawingml/2006/main" xmlns:pic="http://schemas.openxmlformats.org/drawingml/2006/picture" xmlns:c="http://schemas.openxmlformats.org/drawingml/2006/chart" xmlns:a14="http://schemas.microsoft.com/office/drawing/2010/main">
                   <w:pict>
                     <v:shapetype w14:anchorId="696BC117" id="_x0000_t32" coordsize="21600,21600" o:spt="32" o:oned="t" path="m,l21600,21600e" filled="f">
                       <v:path arrowok="t" fillok="f" o:connecttype="none"/>
@@ -129,6 +129,9 @@
             <w:pPr>
               <w:ind w:left="0" w:firstLine="0"/>
               <w:jc w:val="center"/>
+              <w:rPr>
+                <w:u w:val="single"/>
+              </w:rPr>
             </w:pPr>
             <w:r>
               <w:rPr>
@@ -137,7 +140,7 @@
                 <w:sz w:val="24"/>
                 <w:szCs w:val="24"/>
               </w:rPr>
-              <w:t>ANALISIS DE ORGANISMOS</w:t>
+              <w:t>ELEMENTOS QUIMICOS</w:t>
             </w:r>
           </w:p>
           <w:p>
@@ -211,7 +214,7 @@
                     </wp:anchor>
                   </w:drawing>
                 </mc:Choice>
-                <mc:Fallback xmlns:a14="http://schemas.microsoft.com/office/drawing/2010/main" xmlns:c="http://schemas.openxmlformats.org/drawingml/2006/chart" xmlns:pic="http://schemas.openxmlformats.org/drawingml/2006/picture" xmlns:a="http://schemas.openxmlformats.org/drawingml/2006/main" xmlns:mv="urn:schemas-microsoft-com:mac:vml" xmlns:ve="http://schemas.openxmlformats.org/markup-compatibility/2006">
+                <mc:Fallback xmlns:ve="http://schemas.openxmlformats.org/markup-compatibility/2006" xmlns:mv="urn:schemas-microsoft-com:mac:vml" xmlns:a="http://schemas.openxmlformats.org/drawingml/2006/main" xmlns:pic="http://schemas.openxmlformats.org/drawingml/2006/picture" xmlns:c="http://schemas.openxmlformats.org/drawingml/2006/chart" xmlns:a14="http://schemas.microsoft.com/office/drawing/2010/main">
                   <w:pict>
                     <v:shape w14:anchorId="1C8B1292" id="Conector recto de flecha 2" o:spid="_x0000_s1026" type="#_x0000_t32" style="position:absolute;margin-left:7pt;margin-top:5pt;width:426pt;height:1pt;z-index:251659264;visibility:visible;mso-wrap-style:square;mso-wrap-distance-left:9pt;mso-wrap-distance-top:0;mso-wrap-distance-right:9pt;mso-wrap-distance-bottom:0;mso-position-horizontal:absolute;mso-position-horizontal-relative:margin;mso-position-vertical:absolute;mso-position-vertical-relative:text" o:gfxdata="UEsDBBQABgAIAAAAIQC2gziS/gAAAOEBAAATAAAAW0NvbnRlbnRfVHlwZXNdLnhtbJSRQU7DMBBF 90jcwfIWJU67QAgl6YK0S0CoHGBkTxKLZGx5TGhvj5O2G0SRWNoz/78nu9wcxkFMGNg6quQqL6RA 0s5Y6ir5vt9lD1JwBDIwOMJKHpHlpr69KfdHjyxSmriSfYz+USnWPY7AufNIadK6MEJMx9ApD/oD OlTrorhX2lFEilmcO2RdNtjC5xDF9pCuTyYBB5bi6bQ4syoJ3g9WQ0ymaiLzg5KdCXlKLjvcW893 SUOqXwnz5DrgnHtJTxOsQfEKIT7DmDSUCaxw7Rqn8787ZsmRM9e2VmPeBN4uqYvTtW7jvijg9N/y JsXecLq0q+WD6m8AAAD//wMAUEsDBBQABgAIAAAAIQA4/SH/1gAAAJQBAAALAAAAX3JlbHMvLnJl bHOkkMFqwzAMhu+DvYPRfXGawxijTi+j0GvpHsDYimMaW0Yy2fr2M4PBMnrbUb/Q94l/f/hMi1qR JVI2sOt6UJgd+ZiDgffL8ekFlFSbvV0oo4EbChzGx4f9GRdb25HMsYhqlCwG5lrLq9biZkxWOiqY 22YiTra2kYMu1l1tQD30/bPm3wwYN0x18gb45AdQl1tp5j/sFB2T0FQ7R0nTNEV3j6o9feQzro1i OWA14Fm+Q8a1a8+Bvu/d/dMb2JY5uiPbhG/ktn4cqGU/er3pcvwCAAD//wMAUEsDBBQABgAIAAAA IQDfwcP16gEAAMMDAAAOAAAAZHJzL2Uyb0RvYy54bWysU01v2zAMvQ/YfxB0X2wnbdoacXpI1l2G LUC3H8BItC1AX5C0OPn3o+Ss3cdlGKaDREnk0+MjtXk8G81OGKJytuPNouYMrXBS2aHjX788vbvn LCawErSz2PELRv64fftmM/kWl250WmJgBGJjO/mOjyn5tqqiGNFAXDiPli57Fwwk2oahkgEmQje6 Wtb1uppckD44gTHS6X6+5NuC3/co0ue+j5iY7jhxS2UOZT7mudpuoB0C+FGJKw34BxYGlKVHX6D2 kIB9C+oPKKNEcNH1aSGcqVzfK4ElB8qmqX/L5nkEjyUXEif6F5ni/4MVn06HwJTs+JIzC4ZKtKNC ieQCC3lhElmvUYzAllmtyceWgnb2EK676A8hp37ug8krJcXOhLderZsVlf/S8dXdfU1jVhvPiQly uL1pHu6WN5wJ8ih31SuIDzF9QGdYNjoeUwA1jIm4zeSaojacPsZENCjwR0BmYN2T0rqUVls2UV8+ 1LdUfQHUYb2GRKbxlHO0Q8GJTiuZY3J0DMNxpwM7Qe6ZMjJxeuMXt/zgHuI4+5WrOT+jEmZtoB0R 5HsrWbp40tWSrjyzMSg500j/JVvFM4HSf+NJJLQlLrkKs+7ZOjp5KeUo59Qphe21q3Mr/rwv0a9/ b/sdAAD//wMAUEsDBBQABgAIAAAAIQCp1g2M2QAAAAgBAAAPAAAAZHJzL2Rvd25yZXYueG1sTE/L TsMwELwj8Q/WInGjNhWKqhCnqhA9ACcCl9y28ZKE+hHZbhr4epYTnGZnZzU7U20XZ8VMMY3Ba7hd KRDku2BG32t4f9vfbECkjN6gDZ40fFGCbX15UWFpwtm/0tzkXrCJTyVqGHKeSilTN5DDtAoTedY+ QnSYmcZemohnNndWrpUqpMPR84cBJ3oYqDs2J6fBxmf7+Ri+Vbs8xblpXYv7l0nr66tldw8i05L/ juE3PkeHmjMdwsmbJCzzO66SGRUj65ui4OHAi7UCWVfyf4H6BwAA//8DAFBLAQItABQABgAIAAAA IQC2gziS/gAAAOEBAAATAAAAAAAAAAAAAAAAAAAAAABbQ29udGVudF9UeXBlc10ueG1sUEsBAi0A FAAGAAgAAAAhADj9If/WAAAAlAEAAAsAAAAAAAAAAAAAAAAALwEAAF9yZWxzLy5yZWxzUEsBAi0A FAAGAAgAAAAhAN/Bw/XqAQAAwwMAAA4AAAAAAAAAAAAAAAAALgIAAGRycy9lMm9Eb2MueG1sUEsB Ai0AFAAGAAgAAAAhAKnWDYzZAAAACAEAAA8AAAAAAAAAAAAAAAAARAQAAGRycy9kb3ducmV2Lnht bFBLBQYAAAAABAAEAPMAAABKBQAAAAA= " o:allowincell="f" strokeweight="1.5pt">
                       <v:stroke joinstyle="miter"/>
@@ -335,7 +338,55 @@
           <w:sz w:val="24"/>
           <w:szCs w:val="24"/>
         </w:rPr>
-        <w:t xml:space="preserve">Se presenta una forma de manejar los datos que se obtienen de determinados organismos, los cuales pueden vivir o morir dependiendo la interacción que se tenga con otros organismos diferentes, por lo cual se observará si algunos de los mismos </w:t>
+        <w:t>Se presenta una forma de manejar los datos que se obtienen de determinados</w:t>
+      </w:r>
+      <w:r>
+        <w:rPr>
+          <w:rFonts w:ascii="Times New Roman" w:eastAsia="Times New Roman" w:hAnsi="Times New Roman" w:cs="Times New Roman"/>
+          <w:sz w:val="24"/>
+          <w:szCs w:val="24"/>
+        </w:rPr>
+        <w:t xml:space="preserve"> elementos</w:t>
+      </w:r>
+      <w:r>
+        <w:rPr>
+          <w:rFonts w:ascii="Times New Roman" w:eastAsia="Times New Roman" w:hAnsi="Times New Roman" w:cs="Times New Roman"/>
+          <w:sz w:val="24"/>
+          <w:szCs w:val="24"/>
+        </w:rPr>
+        <w:t xml:space="preserve">, los cuales </w:t>
+      </w:r>
+      <w:r>
+        <w:rPr>
+          <w:rFonts w:ascii="Times New Roman" w:eastAsia="Times New Roman" w:hAnsi="Times New Roman" w:cs="Times New Roman"/>
+          <w:sz w:val="24"/>
+          <w:szCs w:val="24"/>
+        </w:rPr>
+        <w:t>deben generar un compuesto de acuerdo a</w:t>
+      </w:r>
+      <w:r>
+        <w:rPr>
+          <w:rFonts w:ascii="Times New Roman" w:eastAsia="Times New Roman" w:hAnsi="Times New Roman" w:cs="Times New Roman"/>
+          <w:sz w:val="24"/>
+          <w:szCs w:val="24"/>
+        </w:rPr>
+        <w:t xml:space="preserve"> la interacción que se tenga con otros </w:t>
+      </w:r>
+      <w:r>
+        <w:rPr>
+          <w:rFonts w:ascii="Times New Roman" w:eastAsia="Times New Roman" w:hAnsi="Times New Roman" w:cs="Times New Roman"/>
+          <w:sz w:val="24"/>
+          <w:szCs w:val="24"/>
+        </w:rPr>
+        <w:t xml:space="preserve">elementos </w:t>
+      </w:r>
+      <w:r>
+        <w:rPr>
+          <w:rFonts w:ascii="Times New Roman" w:eastAsia="Times New Roman" w:hAnsi="Times New Roman" w:cs="Times New Roman"/>
+          <w:sz w:val="24"/>
+          <w:szCs w:val="24"/>
+        </w:rPr>
+        <w:t xml:space="preserve"> diferentes, por lo cual se observará si algunos de los mismos </w:t>
       </w:r>
       <w:r>
         <w:rPr>
@@ -351,7 +402,23 @@
           <w:sz w:val="24"/>
           <w:szCs w:val="24"/>
         </w:rPr>
-        <w:t xml:space="preserve"> a resultar peligrosos o inofensivos para el ser humano.</w:t>
+        <w:t xml:space="preserve"> a </w:t>
+      </w:r>
+      <w:r>
+        <w:rPr>
+          <w:rFonts w:ascii="Times New Roman" w:eastAsia="Times New Roman" w:hAnsi="Times New Roman" w:cs="Times New Roman"/>
+          <w:sz w:val="24"/>
+          <w:szCs w:val="24"/>
+        </w:rPr>
+        <w:t>generar un compuesto en el menor tiempo posible</w:t>
+      </w:r>
+      <w:r>
+        <w:rPr>
+          <w:rFonts w:ascii="Times New Roman" w:eastAsia="Times New Roman" w:hAnsi="Times New Roman" w:cs="Times New Roman"/>
+          <w:sz w:val="24"/>
+          <w:szCs w:val="24"/>
+        </w:rPr>
+        <w:t>.</w:t>
       </w:r>
       <w:r>
         <w:rPr>
@@ -367,7 +434,31 @@
           <w:sz w:val="24"/>
           <w:szCs w:val="24"/>
         </w:rPr>
-        <w:t>Lo mencionado anteriormente es de suma importancia ya que son extractos que se obtienen de misiones espaciales, lo que produce conclusiones de acuerdo con el comportamiento de las diferentes estructuras que componen las formas de vida de bacterias, virus, etc. Encontrados en otros planetas, eso resuelve y produce las interrogantes que surgen en la comunidad científica.</w:t>
+        <w:t xml:space="preserve">Lo mencionado anteriormente es de suma importancia ya que son </w:t>
+      </w:r>
+      <w:r>
+        <w:rPr>
+          <w:rFonts w:ascii="Times New Roman" w:eastAsia="Times New Roman" w:hAnsi="Times New Roman" w:cs="Times New Roman"/>
+          <w:sz w:val="24"/>
+          <w:szCs w:val="24"/>
+        </w:rPr>
+        <w:t>combinados con las operaciones que realizan en una determinada máquina</w:t>
+      </w:r>
+      <w:r>
+        <w:rPr>
+          <w:rFonts w:ascii="Times New Roman" w:eastAsia="Times New Roman" w:hAnsi="Times New Roman" w:cs="Times New Roman"/>
+          <w:sz w:val="24"/>
+          <w:szCs w:val="24"/>
+        </w:rPr>
+        <w:t xml:space="preserve"> que contiene el orden de pines y elementos que sirven para las combinaciones del compuesto a realizar.</w:t>
+      </w:r>
+      <w:r>
+        <w:rPr>
+          <w:rFonts w:ascii="Times New Roman" w:eastAsia="Times New Roman" w:hAnsi="Times New Roman" w:cs="Times New Roman"/>
+          <w:sz w:val="24"/>
+          <w:szCs w:val="24"/>
+        </w:rPr>
+        <w:t xml:space="preserve"> </w:t>
       </w:r>
     </w:p>
     <w:p>
@@ -380,14 +471,6 @@
           <w:szCs w:val="24"/>
         </w:rPr>
       </w:pPr>
-      <w:r>
-        <w:rPr>
-          <w:rFonts w:ascii="Times New Roman" w:eastAsia="Times New Roman" w:hAnsi="Times New Roman" w:cs="Times New Roman"/>
-          <w:sz w:val="24"/>
-          <w:szCs w:val="24"/>
-        </w:rPr>
-        <w:t xml:space="preserve"> </w:t>
-      </w:r>
     </w:p>
     <w:p>
       <w:pPr>
@@ -413,7 +496,47 @@
           <w:sz w:val="24"/>
           <w:szCs w:val="24"/>
         </w:rPr>
-        <w:t>Estas investigaciones requieren que los análisis que son realizados se produzcan en el menor tiempo posible por lo cual se requiere del aprovechamiento de la tecnología, por lo que se deben realizar inversiones para los análisis y la tecnología que permite la obtención de los resultados, en conclusión, es importante tener bien estructurado el algoritmo que resuelva los problemas a tratar.</w:t>
+        <w:t xml:space="preserve">Estos compuestos requieren de una serie de instrucciones que llevará el conteo de movimientos, segundos en los que se realiza cada instrucción y generando una </w:t>
+      </w:r>
+      <w:r>
+        <w:rPr>
+          <w:rFonts w:ascii="Times New Roman" w:eastAsia="Times New Roman" w:hAnsi="Times New Roman" w:cs="Times New Roman"/>
+          <w:sz w:val="24"/>
+          <w:szCs w:val="24"/>
+        </w:rPr>
+        <w:t>gráfica</w:t>
+      </w:r>
+      <w:r>
+        <w:rPr>
+          <w:rFonts w:ascii="Times New Roman" w:eastAsia="Times New Roman" w:hAnsi="Times New Roman" w:cs="Times New Roman"/>
+          <w:sz w:val="24"/>
+          <w:szCs w:val="24"/>
+        </w:rPr>
+        <w:t xml:space="preserve"> con las mismas instrucciones para tener una mejor visualización de los elementos que fueron combinados</w:t>
+      </w:r>
+      <w:r>
+        <w:rPr>
+          <w:rFonts w:ascii="Times New Roman" w:eastAsia="Times New Roman" w:hAnsi="Times New Roman" w:cs="Times New Roman"/>
+          <w:sz w:val="24"/>
+          <w:szCs w:val="24"/>
+        </w:rPr>
+        <w:t>, además podrá obtener la lista de instrucciones escritas en un archivo de tipo XML</w:t>
+      </w:r>
+      <w:r>
+        <w:rPr>
+          <w:rFonts w:ascii="Times New Roman" w:eastAsia="Times New Roman" w:hAnsi="Times New Roman" w:cs="Times New Roman"/>
+          <w:sz w:val="24"/>
+          <w:szCs w:val="24"/>
+        </w:rPr>
+        <w:t xml:space="preserve">, el cual es útil para </w:t>
+      </w:r>
+      <w:r>
+        <w:rPr>
+          <w:rFonts w:ascii="Times New Roman" w:eastAsia="Times New Roman" w:hAnsi="Times New Roman" w:cs="Times New Roman"/>
+          <w:sz w:val="24"/>
+          <w:szCs w:val="24"/>
+        </w:rPr>
+        <w:t>visualizar en otra estructura.</w:t>
       </w:r>
     </w:p>
     <w:p>
@@ -470,7 +593,79 @@
           <w:sz w:val="24"/>
           <w:szCs w:val="24"/>
         </w:rPr>
-        <w:t>Organismos, inofensivos, peligrosos, vivos, muertos.</w:t>
+        <w:t>Elementos</w:t>
+      </w:r>
+      <w:r>
+        <w:rPr>
+          <w:rFonts w:ascii="Times New Roman" w:eastAsia="Times New Roman" w:hAnsi="Times New Roman" w:cs="Times New Roman"/>
+          <w:sz w:val="24"/>
+          <w:szCs w:val="24"/>
+        </w:rPr>
+        <w:t xml:space="preserve">, </w:t>
+      </w:r>
+      <w:r>
+        <w:rPr>
+          <w:rFonts w:ascii="Times New Roman" w:eastAsia="Times New Roman" w:hAnsi="Times New Roman" w:cs="Times New Roman"/>
+          <w:sz w:val="24"/>
+          <w:szCs w:val="24"/>
+        </w:rPr>
+        <w:t>compuesto</w:t>
+      </w:r>
+      <w:r>
+        <w:rPr>
+          <w:rFonts w:ascii="Times New Roman" w:eastAsia="Times New Roman" w:hAnsi="Times New Roman" w:cs="Times New Roman"/>
+          <w:sz w:val="24"/>
+          <w:szCs w:val="24"/>
+        </w:rPr>
+        <w:t xml:space="preserve">, </w:t>
+      </w:r>
+      <w:r>
+        <w:rPr>
+          <w:rFonts w:ascii="Times New Roman" w:eastAsia="Times New Roman" w:hAnsi="Times New Roman" w:cs="Times New Roman"/>
+          <w:sz w:val="24"/>
+          <w:szCs w:val="24"/>
+        </w:rPr>
+        <w:t>maquina</w:t>
+      </w:r>
+      <w:r>
+        <w:rPr>
+          <w:rFonts w:ascii="Times New Roman" w:eastAsia="Times New Roman" w:hAnsi="Times New Roman" w:cs="Times New Roman"/>
+          <w:sz w:val="24"/>
+          <w:szCs w:val="24"/>
+        </w:rPr>
+        <w:t xml:space="preserve">, </w:t>
+      </w:r>
+      <w:r>
+        <w:rPr>
+          <w:rFonts w:ascii="Times New Roman" w:eastAsia="Times New Roman" w:hAnsi="Times New Roman" w:cs="Times New Roman"/>
+          <w:sz w:val="24"/>
+          <w:szCs w:val="24"/>
+        </w:rPr>
+        <w:t>tiempo</w:t>
+      </w:r>
+      <w:r>
+        <w:rPr>
+          <w:rFonts w:ascii="Times New Roman" w:eastAsia="Times New Roman" w:hAnsi="Times New Roman" w:cs="Times New Roman"/>
+          <w:sz w:val="24"/>
+          <w:szCs w:val="24"/>
+        </w:rPr>
+        <w:t xml:space="preserve">, </w:t>
+      </w:r>
+      <w:r>
+        <w:rPr>
+          <w:rFonts w:ascii="Times New Roman" w:eastAsia="Times New Roman" w:hAnsi="Times New Roman" w:cs="Times New Roman"/>
+          <w:sz w:val="24"/>
+          <w:szCs w:val="24"/>
+        </w:rPr>
+        <w:t>graficas</w:t>
+      </w:r>
+      <w:r>
+        <w:rPr>
+          <w:rFonts w:ascii="Times New Roman" w:eastAsia="Times New Roman" w:hAnsi="Times New Roman" w:cs="Times New Roman"/>
+          <w:sz w:val="24"/>
+          <w:szCs w:val="24"/>
+        </w:rPr>
+        <w:t>.</w:t>
       </w:r>
     </w:p>
     <w:p>
@@ -487,16 +682,36 @@
       <w:pPr>
         <w:ind w:hanging="176"/>
         <w:rPr>
-          <w:lang w:val="en-US"/>
-        </w:rPr>
-      </w:pPr>
-      <w:r>
-        <w:rPr>
           <w:rFonts w:ascii="Arial" w:eastAsia="Arial" w:hAnsi="Arial" w:cs="Arial"/>
           <w:b/>
           <w:i/>
+        </w:rPr>
+      </w:pPr>
+    </w:p>
+    <w:p>
+      <w:pPr>
+        <w:ind w:hanging="176"/>
+        <w:rPr>
+          <w:rFonts w:ascii="Arial" w:eastAsia="Arial" w:hAnsi="Arial" w:cs="Arial"/>
+          <w:b/>
+          <w:i/>
+        </w:rPr>
+      </w:pPr>
+    </w:p>
+    <w:p>
+      <w:pPr>
+        <w:ind w:hanging="176"/>
+        <w:rPr>
           <w:lang w:val="en-US"/>
         </w:rPr>
+      </w:pPr>
+      <w:r>
+        <w:rPr>
+          <w:rFonts w:ascii="Arial" w:eastAsia="Arial" w:hAnsi="Arial" w:cs="Arial"/>
+          <w:b/>
+          <w:i/>
+          <w:lang w:val="en-US"/>
+        </w:rPr>
         <w:t>Abstract</w:t>
       </w:r>
     </w:p>
@@ -529,9 +744,13 @@
           <w:szCs w:val="24"/>
           <w:lang w:val="en-US"/>
         </w:rPr>
-        <w:t>A way of h</w:t>
-      </w:r>
-      <w:r>
+        <w:t>A way of handling the data obtained from certain elements is presented, which must generate a compound according to the interaction that is had with other different elements, for which it will be observed if some of them can generate a compound. in the shortest possible time. The aforementioned is of the utmost importance since they are combined with the operations carried out in a certain machine that contains the order of pins and elements that are used for the combinations of the compound to be carried out.</w:t>
+      </w:r>
+    </w:p>
+    <w:p>
+      <w:pPr>
+        <w:ind w:left="0" w:firstLine="0"/>
+        <w:jc w:val="both"/>
         <w:rPr>
           <w:rFonts w:ascii="Times New Roman" w:eastAsia="Times New Roman" w:hAnsi="Times New Roman" w:cs="Times New Roman"/>
           <w:i/>
@@ -539,8 +758,7 @@
           <w:szCs w:val="24"/>
           <w:lang w:val="en-US"/>
         </w:rPr>
-        <w:t>andling the data obtained from certain organisms is presented, which can live or die depending on the interaction that is had with other different organisms, for which it will be observed if some of them can become dangerous or harmless to the human being.</w:t>
-      </w:r>
+      </w:pPr>
     </w:p>
     <w:p>
       <w:pPr>
@@ -554,6 +772,42 @@
           <w:lang w:val="en-US"/>
         </w:rPr>
       </w:pPr>
+      <w:r>
+        <w:rPr>
+          <w:rFonts w:ascii="Times New Roman" w:eastAsia="Times New Roman" w:hAnsi="Times New Roman" w:cs="Times New Roman"/>
+          <w:i/>
+          <w:sz w:val="24"/>
+          <w:szCs w:val="24"/>
+          <w:lang w:val="en-US"/>
+        </w:rPr>
+        <w:t>These compounds require a series of instructions that will count the movements, seconds in which each instruction is carried out and generating a graph with the same instructions to have a better visualization of the elements that were combined, you can also obtain the list of instructions written in an XML-type file, which is useful for viewing in another structure.</w:t>
+      </w:r>
+    </w:p>
+    <w:p>
+      <w:pPr>
+        <w:ind w:left="0" w:firstLine="0"/>
+        <w:jc w:val="both"/>
+        <w:rPr>
+          <w:rFonts w:ascii="Times New Roman" w:eastAsia="Times New Roman" w:hAnsi="Times New Roman" w:cs="Times New Roman"/>
+          <w:i/>
+          <w:sz w:val="24"/>
+          <w:szCs w:val="24"/>
+          <w:lang w:val="en-US"/>
+        </w:rPr>
+      </w:pPr>
+    </w:p>
+    <w:p>
+      <w:pPr>
+        <w:ind w:left="0" w:firstLine="0"/>
+        <w:jc w:val="both"/>
+        <w:rPr>
+          <w:rFonts w:ascii="Times New Roman" w:eastAsia="Times New Roman" w:hAnsi="Times New Roman" w:cs="Times New Roman"/>
+          <w:i/>
+          <w:sz w:val="24"/>
+          <w:szCs w:val="24"/>
+          <w:lang w:val="en-US"/>
+        </w:rPr>
+      </w:pPr>
     </w:p>
     <w:p>
       <w:pPr>
@@ -568,98 +822,6 @@
           <w:lang w:val="en-US"/>
         </w:rPr>
       </w:pPr>
-      <w:r>
-        <w:rPr>
-          <w:rFonts w:ascii="Times New Roman" w:eastAsia="Times New Roman" w:hAnsi="Times New Roman" w:cs="Times New Roman"/>
-          <w:i/>
-          <w:sz w:val="24"/>
-          <w:szCs w:val="24"/>
-          <w:lang w:val="en-US"/>
-        </w:rPr>
-        <w:t xml:space="preserve"> </w:t>
-      </w:r>
-      <w:r>
-        <w:rPr>
-          <w:rFonts w:ascii="Times New Roman" w:eastAsia="Times New Roman" w:hAnsi="Times New Roman" w:cs="Times New Roman"/>
-          <w:i/>
-          <w:color w:val="auto"/>
-          <w:sz w:val="24"/>
-          <w:szCs w:val="24"/>
-          <w:lang w:val="en-US"/>
-        </w:rPr>
-        <w:t>The aforementioned is of the utmost importance since they are e</w:t>
-      </w:r>
-      <w:r>
-        <w:rPr>
-          <w:rFonts w:ascii="Times New Roman" w:eastAsia="Times New Roman" w:hAnsi="Times New Roman" w:cs="Times New Roman"/>
-          <w:i/>
-          <w:color w:val="auto"/>
-          <w:sz w:val="24"/>
-          <w:szCs w:val="24"/>
-          <w:lang w:val="en-US"/>
-        </w:rPr>
-        <w:t>xtracts obtained from space missions, which produce conclusions according to the behavior of the different structures that make up the life forms of bacteria, viruses, etc. Found on other planets, that solves and produces the questions that arise in the scientific community.</w:t>
-      </w:r>
-      <w:r>
-        <w:rPr>
-          <w:rFonts w:ascii="Times New Roman" w:eastAsia="Times New Roman" w:hAnsi="Times New Roman" w:cs="Times New Roman"/>
-          <w:i/>
-          <w:color w:val="auto"/>
-          <w:sz w:val="24"/>
-          <w:szCs w:val="24"/>
-          <w:lang w:val="en-US"/>
-        </w:rPr>
-        <w:t xml:space="preserve"> </w:t>
-      </w:r>
-    </w:p>
-    <w:p>
-      <w:pPr>
-        <w:ind w:left="0" w:firstLine="0"/>
-        <w:jc w:val="both"/>
-        <w:rPr>
-          <w:rFonts w:ascii="Times New Roman" w:eastAsia="Times New Roman" w:hAnsi="Times New Roman" w:cs="Times New Roman"/>
-          <w:i/>
-          <w:color w:val="auto"/>
-          <w:sz w:val="24"/>
-          <w:szCs w:val="24"/>
-          <w:lang w:val="en-US"/>
-        </w:rPr>
-      </w:pPr>
-    </w:p>
-    <w:p>
-      <w:pPr>
-        <w:ind w:left="0" w:firstLine="0"/>
-        <w:jc w:val="both"/>
-        <w:rPr>
-          <w:rFonts w:ascii="Times New Roman" w:eastAsia="Times New Roman" w:hAnsi="Times New Roman" w:cs="Times New Roman"/>
-          <w:i/>
-          <w:sz w:val="24"/>
-          <w:szCs w:val="24"/>
-          <w:lang w:val="en-US"/>
-        </w:rPr>
-      </w:pPr>
-      <w:r>
-        <w:rPr>
-          <w:rFonts w:ascii="Times New Roman" w:eastAsia="Times New Roman" w:hAnsi="Times New Roman" w:cs="Times New Roman"/>
-          <w:i/>
-          <w:color w:val="auto"/>
-          <w:sz w:val="24"/>
-          <w:szCs w:val="24"/>
-          <w:lang w:val="en-US"/>
-        </w:rPr>
-        <w:t>These investigations require that t</w:t>
-      </w:r>
-      <w:r>
-        <w:rPr>
-          <w:rFonts w:ascii="Times New Roman" w:eastAsia="Times New Roman" w:hAnsi="Times New Roman" w:cs="Times New Roman"/>
-          <w:i/>
-          <w:color w:val="auto"/>
-          <w:sz w:val="24"/>
-          <w:szCs w:val="24"/>
-          <w:lang w:val="en-US"/>
-        </w:rPr>
-        <w:t>he analyzes that are carried out be produced in the shortest possible time, which is why the use of technology is required, so investments must be made for the analyzes and the technology that allows obtaining the results, in conclusion, it is important to have a well-structured algorithm that solves the problems to be dealt with.</w:t>
-      </w:r>
     </w:p>
     <w:p>
       <w:pPr>
@@ -706,7 +868,7 @@
           <w:szCs w:val="24"/>
           <w:lang w:val="en-US"/>
         </w:rPr>
-        <w:t>Organisms, harmless, dangerous, a</w:t>
+        <w:t>Elements</w:t>
       </w:r>
       <w:r>
         <w:rPr>
@@ -716,7 +878,87 @@
           <w:szCs w:val="24"/>
           <w:lang w:val="en-US"/>
         </w:rPr>
-        <w:t>live, dead.</w:t>
+        <w:t xml:space="preserve">, </w:t>
+      </w:r>
+      <w:r>
+        <w:rPr>
+          <w:rFonts w:ascii="Times New Roman" w:eastAsia="Times New Roman" w:hAnsi="Times New Roman" w:cs="Times New Roman"/>
+          <w:i/>
+          <w:sz w:val="24"/>
+          <w:szCs w:val="24"/>
+          <w:lang w:val="en-US"/>
+        </w:rPr>
+        <w:t>compound</w:t>
+      </w:r>
+      <w:r>
+        <w:rPr>
+          <w:rFonts w:ascii="Times New Roman" w:eastAsia="Times New Roman" w:hAnsi="Times New Roman" w:cs="Times New Roman"/>
+          <w:i/>
+          <w:sz w:val="24"/>
+          <w:szCs w:val="24"/>
+          <w:lang w:val="en-US"/>
+        </w:rPr>
+        <w:t xml:space="preserve">, </w:t>
+      </w:r>
+      <w:r>
+        <w:rPr>
+          <w:rFonts w:ascii="Times New Roman" w:eastAsia="Times New Roman" w:hAnsi="Times New Roman" w:cs="Times New Roman"/>
+          <w:i/>
+          <w:sz w:val="24"/>
+          <w:szCs w:val="24"/>
+          <w:lang w:val="en-US"/>
+        </w:rPr>
+        <w:t>machine</w:t>
+      </w:r>
+      <w:r>
+        <w:rPr>
+          <w:rFonts w:ascii="Times New Roman" w:eastAsia="Times New Roman" w:hAnsi="Times New Roman" w:cs="Times New Roman"/>
+          <w:i/>
+          <w:sz w:val="24"/>
+          <w:szCs w:val="24"/>
+          <w:lang w:val="en-US"/>
+        </w:rPr>
+        <w:t xml:space="preserve">, </w:t>
+      </w:r>
+      <w:r>
+        <w:rPr>
+          <w:rFonts w:ascii="Times New Roman" w:eastAsia="Times New Roman" w:hAnsi="Times New Roman" w:cs="Times New Roman"/>
+          <w:i/>
+          <w:sz w:val="24"/>
+          <w:szCs w:val="24"/>
+          <w:lang w:val="en-US"/>
+        </w:rPr>
+        <w:t>time</w:t>
+      </w:r>
+      <w:r>
+        <w:rPr>
+          <w:rFonts w:ascii="Times New Roman" w:eastAsia="Times New Roman" w:hAnsi="Times New Roman" w:cs="Times New Roman"/>
+          <w:i/>
+          <w:sz w:val="24"/>
+          <w:szCs w:val="24"/>
+          <w:lang w:val="en-US"/>
+        </w:rPr>
+        <w:t xml:space="preserve">, </w:t>
+      </w:r>
+      <w:r>
+        <w:rPr>
+          <w:rFonts w:ascii="Times New Roman" w:eastAsia="Times New Roman" w:hAnsi="Times New Roman" w:cs="Times New Roman"/>
+          <w:i/>
+          <w:sz w:val="24"/>
+          <w:szCs w:val="24"/>
+          <w:lang w:val="en-US"/>
+        </w:rPr>
+        <w:t>graphs</w:t>
+      </w:r>
+      <w:r>
+        <w:rPr>
+          <w:rFonts w:ascii="Times New Roman" w:eastAsia="Times New Roman" w:hAnsi="Times New Roman" w:cs="Times New Roman"/>
+          <w:i/>
+          <w:sz w:val="24"/>
+          <w:szCs w:val="24"/>
+          <w:lang w:val="en-US"/>
+        </w:rPr>
+        <w:t>.</w:t>
       </w:r>
     </w:p>
     <w:p>
@@ -736,11 +978,23 @@
         <w:spacing w:after="90" w:line="288" w:lineRule="auto"/>
         <w:ind w:left="0" w:firstLine="0"/>
         <w:jc w:val="both"/>
-      </w:pPr>
-      <w:r>
         <w:rPr>
           <w:rFonts w:ascii="Arial" w:eastAsia="Arial" w:hAnsi="Arial" w:cs="Arial"/>
           <w:b/>
+          <w:lang w:val="en-US"/>
+        </w:rPr>
+      </w:pPr>
+    </w:p>
+    <w:p>
+      <w:pPr>
+        <w:spacing w:after="90" w:line="288" w:lineRule="auto"/>
+        <w:ind w:left="0" w:firstLine="0"/>
+        <w:jc w:val="both"/>
+      </w:pPr>
+      <w:r>
+        <w:rPr>
+          <w:rFonts w:ascii="Arial" w:eastAsia="Arial" w:hAnsi="Arial" w:cs="Arial"/>
+          <w:b/>
         </w:rPr>
         <w:lastRenderedPageBreak/>
         <w:t xml:space="preserve">Introducción </w:t>
@@ -787,7 +1041,15 @@
           <w:sz w:val="24"/>
           <w:szCs w:val="24"/>
         </w:rPr>
-        <w:t xml:space="preserve"> que contenga los datos proporcionados para analizar organismos encontrados por científicos, el software ayudará a determinar el comportamiento de los organismos cuando se encuentran cerca de organismos diferentes.</w:t>
+        <w:t xml:space="preserve"> que contenga los datos proporcionados para </w:t>
+      </w:r>
+      <w:r>
+        <w:rPr>
+          <w:rFonts w:ascii="Times New Roman" w:eastAsia="Times New Roman" w:hAnsi="Times New Roman" w:cs="Times New Roman"/>
+          <w:sz w:val="24"/>
+          <w:szCs w:val="24"/>
+        </w:rPr>
+        <w:t>generar</w:t>
       </w:r>
       <w:r>
         <w:rPr>
@@ -803,6 +1065,78 @@
           <w:sz w:val="24"/>
           <w:szCs w:val="24"/>
         </w:rPr>
+        <w:t>compuestos</w:t>
+      </w:r>
+      <w:r>
+        <w:rPr>
+          <w:rFonts w:ascii="Times New Roman" w:eastAsia="Times New Roman" w:hAnsi="Times New Roman" w:cs="Times New Roman"/>
+          <w:sz w:val="24"/>
+          <w:szCs w:val="24"/>
+        </w:rPr>
+        <w:t xml:space="preserve"> </w:t>
+      </w:r>
+      <w:r>
+        <w:rPr>
+          <w:rFonts w:ascii="Times New Roman" w:eastAsia="Times New Roman" w:hAnsi="Times New Roman" w:cs="Times New Roman"/>
+          <w:sz w:val="24"/>
+          <w:szCs w:val="24"/>
+        </w:rPr>
+        <w:t>químicos</w:t>
+      </w:r>
+      <w:r>
+        <w:rPr>
+          <w:rFonts w:ascii="Times New Roman" w:eastAsia="Times New Roman" w:hAnsi="Times New Roman" w:cs="Times New Roman"/>
+          <w:sz w:val="24"/>
+          <w:szCs w:val="24"/>
+        </w:rPr>
+        <w:t xml:space="preserve">, el software ayudará a determinar el </w:t>
+      </w:r>
+      <w:r>
+        <w:rPr>
+          <w:rFonts w:ascii="Times New Roman" w:eastAsia="Times New Roman" w:hAnsi="Times New Roman" w:cs="Times New Roman"/>
+          <w:sz w:val="24"/>
+          <w:szCs w:val="24"/>
+        </w:rPr>
+        <w:t>conjunto</w:t>
+      </w:r>
+      <w:r>
+        <w:rPr>
+          <w:rFonts w:ascii="Times New Roman" w:eastAsia="Times New Roman" w:hAnsi="Times New Roman" w:cs="Times New Roman"/>
+          <w:sz w:val="24"/>
+          <w:szCs w:val="24"/>
+        </w:rPr>
+        <w:t xml:space="preserve"> de </w:t>
+      </w:r>
+      <w:r>
+        <w:rPr>
+          <w:rFonts w:ascii="Times New Roman" w:eastAsia="Times New Roman" w:hAnsi="Times New Roman" w:cs="Times New Roman"/>
+          <w:sz w:val="24"/>
+          <w:szCs w:val="24"/>
+        </w:rPr>
+        <w:t>instrucciones que son requeridas para la realización de un compuesto determinado</w:t>
+      </w:r>
+      <w:r>
+        <w:rPr>
+          <w:rFonts w:ascii="Times New Roman" w:eastAsia="Times New Roman" w:hAnsi="Times New Roman" w:cs="Times New Roman"/>
+          <w:sz w:val="24"/>
+          <w:szCs w:val="24"/>
+        </w:rPr>
+        <w:t>.</w:t>
+      </w:r>
+      <w:r>
+        <w:rPr>
+          <w:rFonts w:ascii="Times New Roman" w:eastAsia="Times New Roman" w:hAnsi="Times New Roman" w:cs="Times New Roman"/>
+          <w:sz w:val="24"/>
+          <w:szCs w:val="24"/>
+        </w:rPr>
+        <w:t xml:space="preserve"> </w:t>
+      </w:r>
+      <w:r>
+        <w:rPr>
+          <w:rFonts w:ascii="Times New Roman" w:eastAsia="Times New Roman" w:hAnsi="Times New Roman" w:cs="Times New Roman"/>
+          <w:sz w:val="24"/>
+          <w:szCs w:val="24"/>
+        </w:rPr>
         <w:t>Además,</w:t>
       </w:r>
       <w:r>
@@ -811,7 +1145,15 @@
           <w:sz w:val="24"/>
           <w:szCs w:val="24"/>
         </w:rPr>
-        <w:t xml:space="preserve"> debe permitir guardar los cambios que se realicen, en una estructura que sea igual a la del archivo ingresado y así tener la posibilidad de volver a hacer análisis a partir de los que ya fueron realizados con anterioridad.</w:t>
+        <w:t xml:space="preserve"> debe permitir guardar l</w:t>
+      </w:r>
+      <w:r>
+        <w:rPr>
+          <w:rFonts w:ascii="Times New Roman" w:eastAsia="Times New Roman" w:hAnsi="Times New Roman" w:cs="Times New Roman"/>
+          <w:sz w:val="24"/>
+          <w:szCs w:val="24"/>
+        </w:rPr>
+        <w:t>as instrucciones realizadas en un archivo XML con una estructura diferente a la que fue ingresada en el programa.</w:t>
       </w:r>
     </w:p>
     <w:p>
@@ -977,22 +1319,7 @@
           <w:szCs w:val="24"/>
         </w:rPr>
         <w:tab/>
-      </w:r>
-      <w:r>
-        <w:rPr>
-          <w:rFonts w:ascii="Times New Roman" w:eastAsia="Times New Roman" w:hAnsi="Times New Roman" w:cs="Times New Roman"/>
-          <w:sz w:val="24"/>
-          <w:szCs w:val="24"/>
-        </w:rPr>
-        <w:t>Listas</w:t>
-      </w:r>
-      <w:r>
-        <w:rPr>
-          <w:rFonts w:ascii="Times New Roman" w:eastAsia="Times New Roman" w:hAnsi="Times New Roman" w:cs="Times New Roman"/>
-          <w:sz w:val="24"/>
-          <w:szCs w:val="24"/>
-        </w:rPr>
-        <w:t xml:space="preserve"> </w:t>
+        <w:t xml:space="preserve">Listas </w:t>
       </w:r>
     </w:p>
     <w:p>
@@ -1028,35 +1355,43 @@
           <w:sz w:val="24"/>
           <w:szCs w:val="24"/>
         </w:rPr>
-        <w:t xml:space="preserve"> </w:t>
-      </w:r>
-      <w:r>
-        <w:rPr>
-          <w:rFonts w:ascii="Times New Roman" w:eastAsia="Times New Roman" w:hAnsi="Times New Roman" w:cs="Times New Roman"/>
-          <w:sz w:val="24"/>
-          <w:szCs w:val="24"/>
-        </w:rPr>
-        <w:t>las operaciones que sean necesarias realizar para resolver un determinado problema.</w:t>
-      </w:r>
-    </w:p>
-    <w:p>
-      <w:pPr>
-        <w:spacing w:after="90" w:line="288" w:lineRule="auto"/>
-        <w:ind w:left="0" w:firstLine="0"/>
-        <w:jc w:val="both"/>
-        <w:rPr>
-          <w:rFonts w:ascii="Times New Roman" w:eastAsia="Times New Roman" w:hAnsi="Times New Roman" w:cs="Times New Roman"/>
-          <w:sz w:val="24"/>
-          <w:szCs w:val="24"/>
-        </w:rPr>
-      </w:pPr>
-      <w:r>
-        <w:rPr>
-          <w:rFonts w:ascii="Times New Roman" w:eastAsia="Times New Roman" w:hAnsi="Times New Roman" w:cs="Times New Roman"/>
-          <w:sz w:val="24"/>
-          <w:szCs w:val="24"/>
-        </w:rPr>
-        <w:t>A continuación, se muestra la representación gráfica de las listas.</w:t>
+        <w:t xml:space="preserve"> las operaciones que sean necesarias realizar para resolver un determinado problema.</w:t>
+      </w:r>
+    </w:p>
+    <w:p>
+      <w:pPr>
+        <w:spacing w:after="90" w:line="288" w:lineRule="auto"/>
+        <w:ind w:left="0" w:firstLine="0"/>
+        <w:jc w:val="both"/>
+        <w:rPr>
+          <w:rFonts w:ascii="Times New Roman" w:eastAsia="Times New Roman" w:hAnsi="Times New Roman" w:cs="Times New Roman"/>
+          <w:sz w:val="24"/>
+          <w:szCs w:val="24"/>
+        </w:rPr>
+      </w:pPr>
+      <w:r>
+        <w:rPr>
+          <w:rFonts w:ascii="Times New Roman" w:eastAsia="Times New Roman" w:hAnsi="Times New Roman" w:cs="Times New Roman"/>
+          <w:sz w:val="24"/>
+          <w:szCs w:val="24"/>
+        </w:rPr>
+        <w:t>A continuación, se muestra la representación gráfica de las listas</w:t>
+      </w:r>
+      <w:r>
+        <w:rPr>
+          <w:rFonts w:ascii="Times New Roman" w:eastAsia="Times New Roman" w:hAnsi="Times New Roman" w:cs="Times New Roman"/>
+          <w:sz w:val="24"/>
+          <w:szCs w:val="24"/>
+        </w:rPr>
+        <w:t xml:space="preserve"> que se utilizan en el software</w:t>
+      </w:r>
+      <w:r>
+        <w:rPr>
+          <w:rFonts w:ascii="Times New Roman" w:eastAsia="Times New Roman" w:hAnsi="Times New Roman" w:cs="Times New Roman"/>
+          <w:sz w:val="24"/>
+          <w:szCs w:val="24"/>
+        </w:rPr>
+        <w:t>.</w:t>
       </w:r>
     </w:p>
     <w:p>
@@ -1143,23 +1478,7 @@
           <w:sz w:val="20"/>
           <w:szCs w:val="20"/>
         </w:rPr>
-        <w:t xml:space="preserve"> </w:t>
-      </w:r>
-      <w:r>
-        <w:rPr>
-          <w:rFonts w:ascii="Times New Roman" w:eastAsia="Times New Roman" w:hAnsi="Times New Roman" w:cs="Times New Roman"/>
-          <w:sz w:val="20"/>
-          <w:szCs w:val="20"/>
-        </w:rPr>
-        <w:t>Lista Simple</w:t>
-      </w:r>
-      <w:r>
-        <w:rPr>
-          <w:rFonts w:ascii="Times New Roman" w:eastAsia="Times New Roman" w:hAnsi="Times New Roman" w:cs="Times New Roman"/>
-          <w:sz w:val="20"/>
-          <w:szCs w:val="20"/>
-        </w:rPr>
-        <w:t>.</w:t>
+        <w:t xml:space="preserve"> Lista Simple.</w:t>
       </w:r>
     </w:p>
     <w:p>
@@ -1282,23 +1601,7 @@
           <w:sz w:val="20"/>
           <w:szCs w:val="20"/>
         </w:rPr>
-        <w:t xml:space="preserve"> Lista </w:t>
-      </w:r>
-      <w:r>
-        <w:rPr>
-          <w:rFonts w:ascii="Times New Roman" w:eastAsia="Times New Roman" w:hAnsi="Times New Roman" w:cs="Times New Roman"/>
-          <w:sz w:val="20"/>
-          <w:szCs w:val="20"/>
-        </w:rPr>
-        <w:t>Doblemente Enlazada</w:t>
-      </w:r>
-      <w:r>
-        <w:rPr>
-          <w:rFonts w:ascii="Times New Roman" w:eastAsia="Times New Roman" w:hAnsi="Times New Roman" w:cs="Times New Roman"/>
-          <w:sz w:val="20"/>
-          <w:szCs w:val="20"/>
-        </w:rPr>
-        <w:t>.</w:t>
+        <w:t xml:space="preserve"> Lista Doblemente Enlazada.</w:t>
       </w:r>
     </w:p>
     <w:p>
@@ -1318,18 +1621,6 @@
       <w:pPr>
         <w:spacing w:after="90" w:line="288" w:lineRule="auto"/>
         <w:ind w:left="0" w:firstLine="0"/>
-        <w:jc w:val="both"/>
-        <w:rPr>
-          <w:rFonts w:ascii="Times New Roman" w:eastAsia="Times New Roman" w:hAnsi="Times New Roman" w:cs="Times New Roman"/>
-          <w:sz w:val="24"/>
-          <w:szCs w:val="24"/>
-        </w:rPr>
-      </w:pPr>
-    </w:p>
-    <w:p>
-      <w:pPr>
-        <w:spacing w:after="90" w:line="288" w:lineRule="auto"/>
-        <w:ind w:left="0" w:firstLine="0"/>
         <w:jc w:val="center"/>
         <w:rPr>
           <w:rFonts w:ascii="Times New Roman" w:eastAsia="Times New Roman" w:hAnsi="Times New Roman" w:cs="Times New Roman"/>
@@ -1337,138 +1628,6 @@
           <w:szCs w:val="24"/>
         </w:rPr>
       </w:pPr>
-      <w:r>
-        <w:rPr>
-          <w:rFonts w:ascii="Times New Roman" w:eastAsia="Times New Roman" w:hAnsi="Times New Roman" w:cs="Times New Roman"/>
-          <w:noProof/>
-          <w:sz w:val="24"/>
-          <w:szCs w:val="24"/>
-        </w:rPr>
-        <w:drawing>
-          <wp:inline distT="0" distB="0" distL="0" distR="0" wp14:anchorId="10450FF2" wp14:editId="7E0F6EFD">
-            <wp:extent cx="3117850" cy="1063625"/>
-            <wp:effectExtent l="0" t="0" r="6350" b="3175"/>
-            <wp:docPr id="10" name="Imagen 10" descr="Diagrama&#10;&#10;Descripción generada automáticamente"/>
-            <wp:cNvGraphicFramePr>
-              <a:graphicFrameLocks xmlns:a="http://schemas.openxmlformats.org/drawingml/2006/main" noChangeAspect="1"/>
-            </wp:cNvGraphicFramePr>
-            <a:graphic xmlns:a="http://schemas.openxmlformats.org/drawingml/2006/main">
-              <a:graphicData uri="http://schemas.openxmlformats.org/drawingml/2006/picture">
-                <pic:pic xmlns:pic="http://schemas.openxmlformats.org/drawingml/2006/picture">
-                  <pic:nvPicPr>
-                    <pic:cNvPr id="10" name="Imagen 10" descr="Diagrama&#10;&#10;Descripción generada automáticamente"/>
-                    <pic:cNvPicPr/>
-                  </pic:nvPicPr>
-                  <pic:blipFill>
-                    <a:blip r:embed="rId12">
-                      <a:extLst>
-                        <a:ext uri="{28A0092B-C50C-407E-A947-70E740481C1C}">
-                          <a14:useLocalDpi xmlns:a14="http://schemas.microsoft.com/office/drawing/2010/main" val="0"/>
-                        </a:ext>
-                      </a:extLst>
-                    </a:blip>
-                    <a:stretch>
-                      <a:fillRect/>
-                    </a:stretch>
-                  </pic:blipFill>
-                  <pic:spPr>
-                    <a:xfrm>
-                      <a:off x="0" y="0"/>
-                      <a:ext cx="3117850" cy="1063625"/>
-                    </a:xfrm>
-                    <a:prstGeom prst="rect">
-                      <a:avLst/>
-                    </a:prstGeom>
-                  </pic:spPr>
-                </pic:pic>
-              </a:graphicData>
-            </a:graphic>
-          </wp:inline>
-        </w:drawing>
-      </w:r>
-    </w:p>
-    <w:p>
-      <w:pPr>
-        <w:spacing w:after="90" w:line="288" w:lineRule="auto"/>
-        <w:ind w:left="0" w:firstLine="0"/>
-        <w:jc w:val="center"/>
-      </w:pPr>
-      <w:r>
-        <w:rPr>
-          <w:rFonts w:ascii="Times New Roman" w:eastAsia="Times New Roman" w:hAnsi="Times New Roman" w:cs="Times New Roman"/>
-          <w:i/>
-          <w:sz w:val="20"/>
-          <w:szCs w:val="20"/>
-        </w:rPr>
-        <w:t xml:space="preserve">Figura </w:t>
-      </w:r>
-      <w:r>
-        <w:rPr>
-          <w:rFonts w:ascii="Times New Roman" w:eastAsia="Times New Roman" w:hAnsi="Times New Roman" w:cs="Times New Roman"/>
-          <w:i/>
-          <w:sz w:val="20"/>
-          <w:szCs w:val="20"/>
-        </w:rPr>
-        <w:t>3</w:t>
-      </w:r>
-      <w:r>
-        <w:rPr>
-          <w:rFonts w:ascii="Times New Roman" w:eastAsia="Times New Roman" w:hAnsi="Times New Roman" w:cs="Times New Roman"/>
-          <w:i/>
-          <w:sz w:val="20"/>
-          <w:szCs w:val="20"/>
-        </w:rPr>
-        <w:t>.</w:t>
-      </w:r>
-      <w:r>
-        <w:rPr>
-          <w:rFonts w:ascii="Times New Roman" w:eastAsia="Times New Roman" w:hAnsi="Times New Roman" w:cs="Times New Roman"/>
-          <w:sz w:val="20"/>
-          <w:szCs w:val="20"/>
-        </w:rPr>
-        <w:t xml:space="preserve"> Lista </w:t>
-      </w:r>
-      <w:r>
-        <w:rPr>
-          <w:rFonts w:ascii="Times New Roman" w:eastAsia="Times New Roman" w:hAnsi="Times New Roman" w:cs="Times New Roman"/>
-          <w:sz w:val="20"/>
-          <w:szCs w:val="20"/>
-        </w:rPr>
-        <w:t>Circular</w:t>
-      </w:r>
-      <w:r>
-        <w:rPr>
-          <w:rFonts w:ascii="Times New Roman" w:eastAsia="Times New Roman" w:hAnsi="Times New Roman" w:cs="Times New Roman"/>
-          <w:sz w:val="20"/>
-          <w:szCs w:val="20"/>
-        </w:rPr>
-        <w:t>.</w:t>
-      </w:r>
-    </w:p>
-    <w:p>
-      <w:r>
-        <w:t xml:space="preserve">         </w:t>
-      </w:r>
-      <w:r>
-        <w:rPr>
-          <w:rFonts w:ascii="Times New Roman" w:eastAsia="Times New Roman" w:hAnsi="Times New Roman" w:cs="Times New Roman"/>
-          <w:sz w:val="20"/>
-          <w:szCs w:val="20"/>
-        </w:rPr>
-        <w:t>Fuente: elaboración propia.</w:t>
-      </w:r>
-    </w:p>
-    <w:p>
-      <w:pPr>
-        <w:spacing w:after="90" w:line="288" w:lineRule="auto"/>
-        <w:ind w:left="0" w:firstLine="0"/>
-        <w:jc w:val="center"/>
-        <w:rPr>
-          <w:rFonts w:ascii="Times New Roman" w:eastAsia="Times New Roman" w:hAnsi="Times New Roman" w:cs="Times New Roman"/>
-          <w:sz w:val="24"/>
-          <w:szCs w:val="24"/>
-        </w:rPr>
-      </w:pPr>
     </w:p>
     <w:p>
       <w:pPr>
@@ -1507,7 +1666,59 @@
           <w:sz w:val="24"/>
           <w:szCs w:val="24"/>
         </w:rPr>
-        <w:t xml:space="preserve">Si observa la lista doblemente enlazada de la figura 2, existe otra flecha que tiene la dirección contraria a la </w:t>
+        <w:t>Si observa la lista doblemente enlazada de la figura 2, existe otra flecha que tiene la dirección contraria a la otra flecha, esto indica que el nodo tiene un apuntador hacia el nodo anterior, lo que permite tener un mejor manejo de los datos cuando se requiere recorrer la lista desde el final hacia el inicio</w:t>
+      </w:r>
+      <w:r>
+        <w:rPr>
+          <w:rFonts w:ascii="Times New Roman" w:eastAsia="Times New Roman" w:hAnsi="Times New Roman" w:cs="Times New Roman"/>
+          <w:sz w:val="24"/>
+          <w:szCs w:val="24"/>
+        </w:rPr>
+        <w:t xml:space="preserve"> de esta.</w:t>
+      </w:r>
+      <w:r>
+        <w:rPr>
+          <w:rFonts w:ascii="Times New Roman" w:eastAsia="Times New Roman" w:hAnsi="Times New Roman" w:cs="Times New Roman"/>
+          <w:sz w:val="24"/>
+          <w:szCs w:val="24"/>
+        </w:rPr>
+        <w:t xml:space="preserve"> </w:t>
+      </w:r>
+    </w:p>
+    <w:p>
+      <w:pPr>
+        <w:spacing w:after="90" w:line="288" w:lineRule="auto"/>
+        <w:ind w:left="0" w:firstLine="0"/>
+        <w:jc w:val="both"/>
+        <w:rPr>
+          <w:rFonts w:ascii="Times New Roman" w:eastAsia="Times New Roman" w:hAnsi="Times New Roman" w:cs="Times New Roman"/>
+          <w:sz w:val="24"/>
+          <w:szCs w:val="24"/>
+        </w:rPr>
+      </w:pPr>
+      <w:r>
+        <w:rPr>
+          <w:rFonts w:ascii="Times New Roman" w:eastAsia="Times New Roman" w:hAnsi="Times New Roman" w:cs="Times New Roman"/>
+          <w:sz w:val="24"/>
+          <w:szCs w:val="24"/>
+        </w:rPr>
+        <w:t xml:space="preserve">También se observa que se le llama nodo al que contiene los datos, este puede contener diferentes tipos de estos, los cuales pueden ser simples o compuestos, la diferencia radica en que los compuestos pueden tener datos mezclados, por </w:t>
+      </w:r>
+      <w:r>
+        <w:rPr>
+          <w:rFonts w:ascii="Times New Roman" w:eastAsia="Times New Roman" w:hAnsi="Times New Roman" w:cs="Times New Roman"/>
+          <w:sz w:val="24"/>
+          <w:szCs w:val="24"/>
+        </w:rPr>
+        <w:t>ejemplo,</w:t>
+      </w:r>
+      <w:r>
+        <w:rPr>
+          <w:rFonts w:ascii="Times New Roman" w:eastAsia="Times New Roman" w:hAnsi="Times New Roman" w:cs="Times New Roman"/>
+          <w:sz w:val="24"/>
+          <w:szCs w:val="24"/>
+        </w:rPr>
+        <w:t xml:space="preserve"> pueden almacenar en una lista, datos como, enteros, flotantes, cadenas, otras listas, objetos, etc. </w:t>
       </w:r>
       <w:r>
         <w:rPr>
@@ -1516,87 +1727,7 @@
           <w:szCs w:val="24"/>
         </w:rPr>
         <w:lastRenderedPageBreak/>
-        <w:t>otra flecha, esto indica que el nodo tiene un apuntador hacia el nodo anterior, lo que permite tener un mejor manejo de los datos cuando se requiere recorrer la lista desde el final hacia el inicio</w:t>
-      </w:r>
-      <w:r>
-        <w:rPr>
-          <w:rFonts w:ascii="Times New Roman" w:eastAsia="Times New Roman" w:hAnsi="Times New Roman" w:cs="Times New Roman"/>
-          <w:sz w:val="24"/>
-          <w:szCs w:val="24"/>
-        </w:rPr>
-        <w:t xml:space="preserve"> de esta.</w:t>
-      </w:r>
-    </w:p>
-    <w:p>
-      <w:pPr>
-        <w:spacing w:after="90" w:line="288" w:lineRule="auto"/>
-        <w:ind w:left="0" w:firstLine="0"/>
-        <w:jc w:val="both"/>
-        <w:rPr>
-          <w:rFonts w:ascii="Times New Roman" w:eastAsia="Times New Roman" w:hAnsi="Times New Roman" w:cs="Times New Roman"/>
-          <w:sz w:val="24"/>
-          <w:szCs w:val="24"/>
-        </w:rPr>
-      </w:pPr>
-      <w:r>
-        <w:rPr>
-          <w:rFonts w:ascii="Times New Roman" w:eastAsia="Times New Roman" w:hAnsi="Times New Roman" w:cs="Times New Roman"/>
-          <w:sz w:val="24"/>
-          <w:szCs w:val="24"/>
-        </w:rPr>
-        <w:t xml:space="preserve">Ahora si observa la lista </w:t>
-      </w:r>
-      <w:r>
-        <w:rPr>
-          <w:rFonts w:ascii="Times New Roman" w:eastAsia="Times New Roman" w:hAnsi="Times New Roman" w:cs="Times New Roman"/>
-          <w:sz w:val="24"/>
-          <w:szCs w:val="24"/>
-        </w:rPr>
-        <w:t>circular, prácticamente</w:t>
-      </w:r>
-      <w:r>
-        <w:rPr>
-          <w:rFonts w:ascii="Times New Roman" w:eastAsia="Times New Roman" w:hAnsi="Times New Roman" w:cs="Times New Roman"/>
-          <w:sz w:val="24"/>
-          <w:szCs w:val="24"/>
-        </w:rPr>
-        <w:t xml:space="preserve"> tiene el funcionamiento de la lista simple, con la diferencia que el ultimo dato de la lista tendrá su apuntador hacia el primer dato de la lista, por lo cual es necesario ser cuidadoso si se utiliza este tipo de estructura ya que puede resultar en el recorrido infinito de la lista.</w:t>
-      </w:r>
-    </w:p>
-    <w:p>
-      <w:pPr>
-        <w:spacing w:after="90" w:line="288" w:lineRule="auto"/>
-        <w:ind w:left="0" w:firstLine="0"/>
-        <w:jc w:val="both"/>
-        <w:rPr>
-          <w:rFonts w:ascii="Times New Roman" w:eastAsia="Times New Roman" w:hAnsi="Times New Roman" w:cs="Times New Roman"/>
-          <w:sz w:val="24"/>
-          <w:szCs w:val="24"/>
-        </w:rPr>
-      </w:pPr>
-      <w:r>
-        <w:rPr>
-          <w:rFonts w:ascii="Times New Roman" w:eastAsia="Times New Roman" w:hAnsi="Times New Roman" w:cs="Times New Roman"/>
-          <w:sz w:val="24"/>
-          <w:szCs w:val="24"/>
-        </w:rPr>
-        <w:t xml:space="preserve">También se observa que se le llama nodo al que contiene los datos, este puede contener diferentes tipos de estos, los cuales pueden ser simples o compuestos, la diferencia radica en que los compuestos pueden tener datos mezclados, por </w:t>
-      </w:r>
-      <w:r>
-        <w:rPr>
-          <w:rFonts w:ascii="Times New Roman" w:eastAsia="Times New Roman" w:hAnsi="Times New Roman" w:cs="Times New Roman"/>
-          <w:sz w:val="24"/>
-          <w:szCs w:val="24"/>
-        </w:rPr>
-        <w:t>ejemplo,</w:t>
-      </w:r>
-      <w:r>
-        <w:rPr>
-          <w:rFonts w:ascii="Times New Roman" w:eastAsia="Times New Roman" w:hAnsi="Times New Roman" w:cs="Times New Roman"/>
-          <w:sz w:val="24"/>
-          <w:szCs w:val="24"/>
-        </w:rPr>
-        <w:t xml:space="preserve"> pueden almacenar en una lista, datos como, enteros, flotantes, cadenas, otras listas, objetos, etc. Mientras que los de tipo simples solamente almacenan en toda la lista, datos del mismo tipo.</w:t>
+        <w:t>Mientras que los de tipo simples solamente almacenan en toda la lista, datos del mismo tipo.</w:t>
       </w:r>
     </w:p>
     <w:p>
@@ -1620,22 +1751,7 @@
           <w:szCs w:val="24"/>
         </w:rPr>
         <w:tab/>
-      </w:r>
-      <w:r>
-        <w:rPr>
-          <w:rFonts w:ascii="Times New Roman" w:eastAsia="Times New Roman" w:hAnsi="Times New Roman" w:cs="Times New Roman"/>
-          <w:sz w:val="24"/>
-          <w:szCs w:val="24"/>
-        </w:rPr>
-        <w:t>XML</w:t>
-      </w:r>
-      <w:r>
-        <w:rPr>
-          <w:rFonts w:ascii="Times New Roman" w:eastAsia="Times New Roman" w:hAnsi="Times New Roman" w:cs="Times New Roman"/>
-          <w:sz w:val="24"/>
-          <w:szCs w:val="24"/>
-        </w:rPr>
-        <w:t xml:space="preserve"> </w:t>
+        <w:t xml:space="preserve">XML </w:t>
       </w:r>
     </w:p>
     <w:p>
@@ -1684,7 +1800,7 @@
                     <pic:cNvPicPr/>
                   </pic:nvPicPr>
                   <pic:blipFill>
-                    <a:blip r:embed="rId13" cstate="print">
+                    <a:blip r:embed="rId12" cstate="print">
                       <a:extLst>
                         <a:ext uri="{28A0092B-C50C-407E-A947-70E740481C1C}">
                           <a14:useLocalDpi xmlns:a14="http://schemas.microsoft.com/office/drawing/2010/main" val="0"/>
@@ -1733,7 +1849,7 @@
           <w:sz w:val="20"/>
           <w:szCs w:val="20"/>
         </w:rPr>
-        <w:t>4</w:t>
+        <w:t>3</w:t>
       </w:r>
       <w:r>
         <w:rPr>
@@ -1750,117 +1866,129 @@
           <w:sz w:val="20"/>
           <w:szCs w:val="20"/>
         </w:rPr>
-        <w:t xml:space="preserve"> </w:t>
-      </w:r>
-      <w:r>
-        <w:rPr>
-          <w:rFonts w:ascii="Times New Roman" w:eastAsia="Times New Roman" w:hAnsi="Times New Roman" w:cs="Times New Roman"/>
-          <w:sz w:val="20"/>
-          <w:szCs w:val="20"/>
-        </w:rPr>
-        <w:t xml:space="preserve">Estructura de un archivo </w:t>
+        <w:t xml:space="preserve"> Estructura de un archivo </w:t>
+      </w:r>
+      <w:r>
+        <w:rPr>
+          <w:rFonts w:ascii="Times New Roman" w:eastAsia="Times New Roman" w:hAnsi="Times New Roman" w:cs="Times New Roman"/>
+          <w:sz w:val="20"/>
+          <w:szCs w:val="20"/>
+        </w:rPr>
+        <w:t>XML</w:t>
+      </w:r>
+      <w:r>
+        <w:rPr>
+          <w:rFonts w:ascii="Times New Roman" w:eastAsia="Times New Roman" w:hAnsi="Times New Roman" w:cs="Times New Roman"/>
+          <w:sz w:val="20"/>
+          <w:szCs w:val="20"/>
+        </w:rPr>
+        <w:t>.</w:t>
+      </w:r>
+    </w:p>
+    <w:p>
+      <w:pPr>
+        <w:rPr>
+          <w:rFonts w:ascii="Times New Roman" w:eastAsia="Times New Roman" w:hAnsi="Times New Roman" w:cs="Times New Roman"/>
+          <w:sz w:val="20"/>
+          <w:szCs w:val="20"/>
+        </w:rPr>
+      </w:pPr>
+      <w:r>
+        <w:t xml:space="preserve">         </w:t>
+      </w:r>
+      <w:r>
+        <w:rPr>
+          <w:rFonts w:ascii="Times New Roman" w:eastAsia="Times New Roman" w:hAnsi="Times New Roman" w:cs="Times New Roman"/>
+          <w:sz w:val="20"/>
+          <w:szCs w:val="20"/>
+        </w:rPr>
+        <w:t>Fuente: elaboración propia.</w:t>
+      </w:r>
+    </w:p>
+    <w:p/>
+    <w:p>
+      <w:pPr>
+        <w:spacing w:after="90" w:line="288" w:lineRule="auto"/>
+        <w:ind w:left="0" w:firstLine="0"/>
+        <w:jc w:val="both"/>
+        <w:rPr>
+          <w:rFonts w:ascii="Times New Roman" w:eastAsia="Times New Roman" w:hAnsi="Times New Roman" w:cs="Times New Roman"/>
+          <w:sz w:val="24"/>
+          <w:szCs w:val="24"/>
+        </w:rPr>
+      </w:pPr>
+      <w:r>
+        <w:rPr>
+          <w:rFonts w:ascii="Times New Roman" w:eastAsia="Times New Roman" w:hAnsi="Times New Roman" w:cs="Times New Roman"/>
+          <w:sz w:val="24"/>
+          <w:szCs w:val="24"/>
+        </w:rPr>
+        <w:t xml:space="preserve">De la estructura anterior se puede observar que todos los datos parten de un punto al cual se le atribuye con el nombre de raíz, </w:t>
+      </w:r>
+      <w:r>
+        <w:rPr>
+          <w:rFonts w:ascii="Times New Roman" w:eastAsia="Times New Roman" w:hAnsi="Times New Roman" w:cs="Times New Roman"/>
+          <w:sz w:val="24"/>
+          <w:szCs w:val="24"/>
+        </w:rPr>
+        <w:t>el cual es el padre de todos los demás datos, luego se observa que cuenta con hijos, estos pueden ser una cantidad indeterminada, a su vez estos hijos también son hermanos, y estos pueden tener sus propios hijos, por lo cual es fácil comprender desde donde parte cada información que sea necesaria manejar.</w:t>
+      </w:r>
+    </w:p>
+    <w:p>
+      <w:pPr>
+        <w:spacing w:after="90" w:line="288" w:lineRule="auto"/>
+        <w:ind w:left="0" w:firstLine="0"/>
+        <w:jc w:val="both"/>
+        <w:rPr>
+          <w:rFonts w:ascii="Times New Roman" w:eastAsia="Times New Roman" w:hAnsi="Times New Roman" w:cs="Times New Roman"/>
+          <w:sz w:val="24"/>
+          <w:szCs w:val="24"/>
+        </w:rPr>
+      </w:pPr>
+      <w:r>
+        <w:rPr>
+          <w:rFonts w:ascii="Times New Roman" w:eastAsia="Times New Roman" w:hAnsi="Times New Roman" w:cs="Times New Roman"/>
+          <w:sz w:val="24"/>
+          <w:szCs w:val="24"/>
+        </w:rPr>
+        <w:t xml:space="preserve">Para la </w:t>
+      </w:r>
+      <w:r>
+        <w:rPr>
+          <w:rFonts w:ascii="Times New Roman" w:eastAsia="Times New Roman" w:hAnsi="Times New Roman" w:cs="Times New Roman"/>
+          <w:sz w:val="24"/>
+          <w:szCs w:val="24"/>
+        </w:rPr>
+        <w:t xml:space="preserve">lectura y </w:t>
+      </w:r>
+      <w:r>
+        <w:rPr>
+          <w:rFonts w:ascii="Times New Roman" w:eastAsia="Times New Roman" w:hAnsi="Times New Roman" w:cs="Times New Roman"/>
+          <w:sz w:val="24"/>
+          <w:szCs w:val="24"/>
+        </w:rPr>
+        <w:t xml:space="preserve">escritura del archivo también se hace uso de las librerías, para este software se utiliza </w:t>
       </w:r>
       <w:proofErr w:type="spellStart"/>
       <w:r>
         <w:rPr>
           <w:rFonts w:ascii="Times New Roman" w:eastAsia="Times New Roman" w:hAnsi="Times New Roman" w:cs="Times New Roman"/>
-          <w:sz w:val="20"/>
-          <w:szCs w:val="20"/>
-        </w:rPr>
-        <w:t>xml</w:t>
+          <w:sz w:val="24"/>
+          <w:szCs w:val="24"/>
+        </w:rPr>
+        <w:t>elementTree</w:t>
       </w:r>
       <w:proofErr w:type="spellEnd"/>
       <w:r>
         <w:rPr>
           <w:rFonts w:ascii="Times New Roman" w:eastAsia="Times New Roman" w:hAnsi="Times New Roman" w:cs="Times New Roman"/>
-          <w:sz w:val="20"/>
-          <w:szCs w:val="20"/>
+          <w:sz w:val="24"/>
+          <w:szCs w:val="24"/>
         </w:rPr>
         <w:t>.</w:t>
       </w:r>
     </w:p>
     <w:p>
-      <w:r>
-        <w:t xml:space="preserve">         </w:t>
-      </w:r>
-      <w:r>
-        <w:rPr>
-          <w:rFonts w:ascii="Times New Roman" w:eastAsia="Times New Roman" w:hAnsi="Times New Roman" w:cs="Times New Roman"/>
-          <w:sz w:val="20"/>
-          <w:szCs w:val="20"/>
-        </w:rPr>
-        <w:t>Fuente: elaboración propia.</w:t>
-      </w:r>
-    </w:p>
-    <w:p>
-      <w:pPr>
-        <w:spacing w:after="90" w:line="288" w:lineRule="auto"/>
-        <w:ind w:left="0" w:firstLine="0"/>
-        <w:jc w:val="both"/>
-        <w:rPr>
-          <w:rFonts w:ascii="Times New Roman" w:eastAsia="Times New Roman" w:hAnsi="Times New Roman" w:cs="Times New Roman"/>
-          <w:sz w:val="24"/>
-          <w:szCs w:val="24"/>
-        </w:rPr>
-      </w:pPr>
-      <w:r>
-        <w:rPr>
-          <w:rFonts w:ascii="Times New Roman" w:eastAsia="Times New Roman" w:hAnsi="Times New Roman" w:cs="Times New Roman"/>
-          <w:sz w:val="24"/>
-          <w:szCs w:val="24"/>
-        </w:rPr>
-        <w:t xml:space="preserve">De la estructura anterior se puede observar que todos los datos parten de un punto al cual se le atribuye con el nombre de raíz, </w:t>
-      </w:r>
-      <w:r>
-        <w:rPr>
-          <w:rFonts w:ascii="Times New Roman" w:eastAsia="Times New Roman" w:hAnsi="Times New Roman" w:cs="Times New Roman"/>
-          <w:sz w:val="24"/>
-          <w:szCs w:val="24"/>
-        </w:rPr>
-        <w:t>el cual es el padre de todos los demás datos, luego se observa que cuenta con hijos, estos pueden ser una cantidad indeterminada, a su vez estos hijos también son hermanos, y estos pueden tener sus propios hijos, por lo cual es fácil comprender desde donde parte cada información que sea necesaria manejar.</w:t>
-      </w:r>
-    </w:p>
-    <w:p>
-      <w:pPr>
-        <w:spacing w:after="90" w:line="288" w:lineRule="auto"/>
-        <w:ind w:left="0" w:firstLine="0"/>
-        <w:jc w:val="both"/>
-        <w:rPr>
-          <w:rFonts w:ascii="Times New Roman" w:eastAsia="Times New Roman" w:hAnsi="Times New Roman" w:cs="Times New Roman"/>
-          <w:sz w:val="24"/>
-          <w:szCs w:val="24"/>
-        </w:rPr>
-      </w:pPr>
-      <w:r>
-        <w:rPr>
-          <w:rFonts w:ascii="Times New Roman" w:eastAsia="Times New Roman" w:hAnsi="Times New Roman" w:cs="Times New Roman"/>
-          <w:sz w:val="24"/>
-          <w:szCs w:val="24"/>
-        </w:rPr>
-        <w:t>Para obtener los datos almacenados en un archivo XML se tienen diversas librerías, de las cuales en este software se utiliza DOM. Ver bibliografía.</w:t>
-      </w:r>
-    </w:p>
-    <w:p>
-      <w:pPr>
-        <w:spacing w:after="90" w:line="288" w:lineRule="auto"/>
-        <w:ind w:left="0" w:firstLine="0"/>
-        <w:jc w:val="both"/>
-        <w:rPr>
-          <w:rFonts w:ascii="Times New Roman" w:eastAsia="Times New Roman" w:hAnsi="Times New Roman" w:cs="Times New Roman"/>
-          <w:sz w:val="24"/>
-          <w:szCs w:val="24"/>
-        </w:rPr>
-      </w:pPr>
-      <w:r>
-        <w:rPr>
-          <w:rFonts w:ascii="Times New Roman" w:eastAsia="Times New Roman" w:hAnsi="Times New Roman" w:cs="Times New Roman"/>
-          <w:sz w:val="24"/>
-          <w:szCs w:val="24"/>
-        </w:rPr>
-        <w:t>Para la escritura del archivo también se hace uso de las librerías, para este software se utiliza elementTree.</w:t>
-      </w:r>
-    </w:p>
-    <w:p>
       <w:pPr>
         <w:spacing w:after="90" w:line="288" w:lineRule="auto"/>
         <w:ind w:left="380" w:hanging="380"/>
@@ -1913,7 +2041,15 @@
           <w:sz w:val="24"/>
           <w:szCs w:val="24"/>
         </w:rPr>
-        <w:t xml:space="preserve">Es una herramienta que permite la manipulación de datos de forma gráfica, de tal manera que pueda representar las relaciones que existen entre los datos que están almacenados en un software, por lo que en este software resulta importante ya que </w:t>
+        <w:t xml:space="preserve">Es una herramienta que permite la manipulación de datos de forma gráfica, de tal manera que pueda representar las relaciones que existen entre los datos </w:t>
+      </w:r>
+      <w:r>
+        <w:rPr>
+          <w:rFonts w:ascii="Times New Roman" w:eastAsia="Times New Roman" w:hAnsi="Times New Roman" w:cs="Times New Roman"/>
+          <w:sz w:val="24"/>
+          <w:szCs w:val="24"/>
+        </w:rPr>
+        <w:t xml:space="preserve">que están almacenados en un software, por lo que en este software resulta importante ya que </w:t>
       </w:r>
       <w:r>
         <w:rPr>
@@ -1935,10 +2071,10 @@
           <w:noProof/>
         </w:rPr>
         <w:drawing>
-          <wp:inline distT="0" distB="0" distL="0" distR="0" wp14:anchorId="45BE9602" wp14:editId="585725A2">
-            <wp:extent cx="3117850" cy="2007235"/>
+          <wp:inline distT="0" distB="0" distL="0" distR="0" wp14:anchorId="065A30D5" wp14:editId="10EEAFD6">
+            <wp:extent cx="3117850" cy="1812925"/>
             <wp:effectExtent l="0" t="0" r="6350" b="0"/>
-            <wp:docPr id="13" name="Imagen 13" descr="Gráfico, Gráfico de barras&#10;&#10;Descripción generada automáticamente"/>
+            <wp:docPr id="1" name="Imagen 1" descr="Diagrama, Esquemático&#10;&#10;Descripción generada automáticamente"/>
             <wp:cNvGraphicFramePr>
               <a:graphicFrameLocks xmlns:a="http://schemas.openxmlformats.org/drawingml/2006/main" noChangeAspect="1"/>
             </wp:cNvGraphicFramePr>
@@ -1946,7 +2082,243 @@
               <a:graphicData uri="http://schemas.openxmlformats.org/drawingml/2006/picture">
                 <pic:pic xmlns:pic="http://schemas.openxmlformats.org/drawingml/2006/picture">
                   <pic:nvPicPr>
-                    <pic:cNvPr id="13" name="Imagen 13" descr="Gráfico, Gráfico de barras&#10;&#10;Descripción generada automáticamente"/>
+                    <pic:cNvPr id="1" name="Imagen 1" descr="Diagrama, Esquemático&#10;&#10;Descripción generada automáticamente"/>
+                    <pic:cNvPicPr/>
+                  </pic:nvPicPr>
+                  <pic:blipFill>
+                    <a:blip r:embed="rId13">
+                      <a:extLst>
+                        <a:ext uri="{28A0092B-C50C-407E-A947-70E740481C1C}">
+                          <a14:useLocalDpi xmlns:a14="http://schemas.microsoft.com/office/drawing/2010/main" val="0"/>
+                        </a:ext>
+                      </a:extLst>
+                    </a:blip>
+                    <a:stretch>
+                      <a:fillRect/>
+                    </a:stretch>
+                  </pic:blipFill>
+                  <pic:spPr>
+                    <a:xfrm>
+                      <a:off x="0" y="0"/>
+                      <a:ext cx="3117850" cy="1812925"/>
+                    </a:xfrm>
+                    <a:prstGeom prst="rect">
+                      <a:avLst/>
+                    </a:prstGeom>
+                  </pic:spPr>
+                </pic:pic>
+              </a:graphicData>
+            </a:graphic>
+          </wp:inline>
+        </w:drawing>
+      </w:r>
+    </w:p>
+    <w:p>
+      <w:pPr>
+        <w:spacing w:after="90" w:line="288" w:lineRule="auto"/>
+        <w:ind w:left="0" w:firstLine="0"/>
+        <w:jc w:val="center"/>
+      </w:pPr>
+      <w:r>
+        <w:rPr>
+          <w:rFonts w:ascii="Times New Roman" w:eastAsia="Times New Roman" w:hAnsi="Times New Roman" w:cs="Times New Roman"/>
+          <w:i/>
+          <w:sz w:val="20"/>
+          <w:szCs w:val="20"/>
+        </w:rPr>
+        <w:t xml:space="preserve">Figura </w:t>
+      </w:r>
+      <w:r>
+        <w:rPr>
+          <w:rFonts w:ascii="Times New Roman" w:eastAsia="Times New Roman" w:hAnsi="Times New Roman" w:cs="Times New Roman"/>
+          <w:i/>
+          <w:sz w:val="20"/>
+          <w:szCs w:val="20"/>
+        </w:rPr>
+        <w:t>4</w:t>
+      </w:r>
+      <w:r>
+        <w:rPr>
+          <w:rFonts w:ascii="Times New Roman" w:eastAsia="Times New Roman" w:hAnsi="Times New Roman" w:cs="Times New Roman"/>
+          <w:i/>
+          <w:sz w:val="20"/>
+          <w:szCs w:val="20"/>
+        </w:rPr>
+        <w:t>.</w:t>
+      </w:r>
+      <w:r>
+        <w:rPr>
+          <w:rFonts w:ascii="Times New Roman" w:eastAsia="Times New Roman" w:hAnsi="Times New Roman" w:cs="Times New Roman"/>
+          <w:sz w:val="20"/>
+          <w:szCs w:val="20"/>
+        </w:rPr>
+        <w:t xml:space="preserve"> Grafica.</w:t>
+      </w:r>
+    </w:p>
+    <w:p>
+      <w:r>
+        <w:t xml:space="preserve">         </w:t>
+      </w:r>
+      <w:r>
+        <w:rPr>
+          <w:rFonts w:ascii="Times New Roman" w:eastAsia="Times New Roman" w:hAnsi="Times New Roman" w:cs="Times New Roman"/>
+          <w:sz w:val="20"/>
+          <w:szCs w:val="20"/>
+        </w:rPr>
+        <w:t xml:space="preserve">Fuente: elaboración </w:t>
+      </w:r>
+      <w:r>
+        <w:rPr>
+          <w:rFonts w:ascii="Times New Roman" w:eastAsia="Times New Roman" w:hAnsi="Times New Roman" w:cs="Times New Roman"/>
+          <w:sz w:val="20"/>
+          <w:szCs w:val="20"/>
+        </w:rPr>
+        <w:t>oficial en Graphviz</w:t>
+      </w:r>
+      <w:r>
+        <w:rPr>
+          <w:rFonts w:ascii="Times New Roman" w:eastAsia="Times New Roman" w:hAnsi="Times New Roman" w:cs="Times New Roman"/>
+          <w:sz w:val="20"/>
+          <w:szCs w:val="20"/>
+        </w:rPr>
+        <w:t>.</w:t>
+      </w:r>
+    </w:p>
+    <w:p>
+      <w:pPr>
+        <w:ind w:left="0" w:firstLine="0"/>
+        <w:jc w:val="both"/>
+      </w:pPr>
+    </w:p>
+    <w:p>
+      <w:pPr>
+        <w:spacing w:after="90" w:line="288" w:lineRule="auto"/>
+        <w:ind w:left="380" w:hanging="380"/>
+        <w:jc w:val="both"/>
+        <w:rPr>
+          <w:rFonts w:ascii="Times New Roman" w:eastAsia="Times New Roman" w:hAnsi="Times New Roman" w:cs="Times New Roman"/>
+          <w:sz w:val="24"/>
+          <w:szCs w:val="24"/>
+        </w:rPr>
+      </w:pPr>
+      <w:r>
+        <w:rPr>
+          <w:rFonts w:ascii="Times New Roman" w:eastAsia="Times New Roman" w:hAnsi="Times New Roman" w:cs="Times New Roman"/>
+          <w:sz w:val="24"/>
+          <w:szCs w:val="24"/>
+        </w:rPr>
+        <w:t>d</w:t>
+      </w:r>
+      <w:r>
+        <w:rPr>
+          <w:rFonts w:ascii="Times New Roman" w:eastAsia="Times New Roman" w:hAnsi="Times New Roman" w:cs="Times New Roman"/>
+          <w:sz w:val="24"/>
+          <w:szCs w:val="24"/>
+        </w:rPr>
+        <w:t>.</w:t>
+      </w:r>
+      <w:r>
+        <w:rPr>
+          <w:rFonts w:ascii="Times New Roman" w:eastAsia="Times New Roman" w:hAnsi="Times New Roman" w:cs="Times New Roman"/>
+          <w:sz w:val="24"/>
+          <w:szCs w:val="24"/>
+        </w:rPr>
+        <w:tab/>
+      </w:r>
+      <w:r>
+        <w:rPr>
+          <w:rFonts w:ascii="Times New Roman" w:eastAsia="Times New Roman" w:hAnsi="Times New Roman" w:cs="Times New Roman"/>
+          <w:sz w:val="24"/>
+          <w:szCs w:val="24"/>
+        </w:rPr>
+        <w:t>Interfaz</w:t>
+      </w:r>
+    </w:p>
+    <w:p>
+      <w:pPr>
+        <w:spacing w:after="90" w:line="288" w:lineRule="auto"/>
+        <w:ind w:left="0" w:firstLine="0"/>
+        <w:jc w:val="both"/>
+        <w:rPr>
+          <w:rFonts w:ascii="Times New Roman" w:eastAsia="Times New Roman" w:hAnsi="Times New Roman" w:cs="Times New Roman"/>
+          <w:sz w:val="24"/>
+          <w:szCs w:val="24"/>
+        </w:rPr>
+      </w:pPr>
+      <w:r>
+        <w:rPr>
+          <w:rFonts w:ascii="Times New Roman" w:eastAsia="Times New Roman" w:hAnsi="Times New Roman" w:cs="Times New Roman"/>
+          <w:sz w:val="24"/>
+          <w:szCs w:val="24"/>
+        </w:rPr>
+        <w:t>Al iniciar la aplicación observará la pantalla principal con las opciones que observa en la figura 5.</w:t>
+      </w:r>
+      <w:r>
+        <w:rPr>
+          <w:rFonts w:ascii="Times New Roman" w:eastAsia="Times New Roman" w:hAnsi="Times New Roman" w:cs="Times New Roman"/>
+          <w:sz w:val="24"/>
+          <w:szCs w:val="24"/>
+        </w:rPr>
+        <w:t xml:space="preserve"> La opción documentación abre este archivo</w:t>
+      </w:r>
+      <w:r>
+        <w:rPr>
+          <w:rFonts w:ascii="Times New Roman" w:eastAsia="Times New Roman" w:hAnsi="Times New Roman" w:cs="Times New Roman"/>
+          <w:sz w:val="24"/>
+          <w:szCs w:val="24"/>
+        </w:rPr>
+        <w:t xml:space="preserve"> en formato </w:t>
+      </w:r>
+      <w:proofErr w:type="spellStart"/>
+      <w:r>
+        <w:rPr>
+          <w:rFonts w:ascii="Times New Roman" w:eastAsia="Times New Roman" w:hAnsi="Times New Roman" w:cs="Times New Roman"/>
+          <w:sz w:val="24"/>
+          <w:szCs w:val="24"/>
+        </w:rPr>
+        <w:t>pdf</w:t>
+      </w:r>
+      <w:proofErr w:type="spellEnd"/>
+      <w:r>
+        <w:rPr>
+          <w:rFonts w:ascii="Times New Roman" w:eastAsia="Times New Roman" w:hAnsi="Times New Roman" w:cs="Times New Roman"/>
+          <w:sz w:val="24"/>
+          <w:szCs w:val="24"/>
+        </w:rPr>
+        <w:t>, desarrollador muestra los datos de la persona que realizó el programa.</w:t>
+      </w:r>
+    </w:p>
+    <w:p>
+      <w:pPr>
+        <w:spacing w:after="90" w:line="288" w:lineRule="auto"/>
+        <w:ind w:left="0" w:firstLine="0"/>
+        <w:jc w:val="both"/>
+        <w:rPr>
+          <w:rFonts w:ascii="Times New Roman" w:eastAsia="Times New Roman" w:hAnsi="Times New Roman" w:cs="Times New Roman"/>
+          <w:sz w:val="24"/>
+          <w:szCs w:val="24"/>
+        </w:rPr>
+      </w:pPr>
+      <w:r>
+        <w:rPr>
+          <w:rFonts w:ascii="Times New Roman" w:eastAsia="Times New Roman" w:hAnsi="Times New Roman" w:cs="Times New Roman"/>
+          <w:noProof/>
+          <w:sz w:val="24"/>
+          <w:szCs w:val="24"/>
+        </w:rPr>
+        <w:drawing>
+          <wp:inline distT="0" distB="0" distL="0" distR="0" wp14:anchorId="45F39A8D" wp14:editId="6DBB3835">
+            <wp:extent cx="3117850" cy="2208530"/>
+            <wp:effectExtent l="0" t="0" r="6350" b="1270"/>
+            <wp:docPr id="14" name="Imagen 14" descr="Interfaz de usuario gráfica, Sitio web&#10;&#10;Descripción generada automáticamente"/>
+            <wp:cNvGraphicFramePr>
+              <a:graphicFrameLocks xmlns:a="http://schemas.openxmlformats.org/drawingml/2006/main" noChangeAspect="1"/>
+            </wp:cNvGraphicFramePr>
+            <a:graphic xmlns:a="http://schemas.openxmlformats.org/drawingml/2006/main">
+              <a:graphicData uri="http://schemas.openxmlformats.org/drawingml/2006/picture">
+                <pic:pic xmlns:pic="http://schemas.openxmlformats.org/drawingml/2006/picture">
+                  <pic:nvPicPr>
+                    <pic:cNvPr id="14" name="Imagen 14" descr="Interfaz de usuario gráfica, Sitio web&#10;&#10;Descripción generada automáticamente"/>
                     <pic:cNvPicPr/>
                   </pic:nvPicPr>
                   <pic:blipFill>
@@ -1964,7 +2336,7 @@
                   <pic:spPr>
                     <a:xfrm>
                       <a:off x="0" y="0"/>
-                      <a:ext cx="3117850" cy="2007235"/>
+                      <a:ext cx="3117850" cy="2208530"/>
                     </a:xfrm>
                     <a:prstGeom prst="rect">
                       <a:avLst/>
@@ -2024,10 +2396,25 @@
           <w:sz w:val="20"/>
           <w:szCs w:val="20"/>
         </w:rPr>
-        <w:t>Grafica creada.</w:t>
-      </w:r>
-    </w:p>
-    <w:p>
+        <w:t>Interfaz Gráfica</w:t>
+      </w:r>
+      <w:r>
+        <w:rPr>
+          <w:rFonts w:ascii="Times New Roman" w:eastAsia="Times New Roman" w:hAnsi="Times New Roman" w:cs="Times New Roman"/>
+          <w:sz w:val="20"/>
+          <w:szCs w:val="20"/>
+        </w:rPr>
+        <w:t>.</w:t>
+      </w:r>
+    </w:p>
+    <w:p>
+      <w:pPr>
+        <w:rPr>
+          <w:rFonts w:ascii="Times New Roman" w:eastAsia="Times New Roman" w:hAnsi="Times New Roman" w:cs="Times New Roman"/>
+          <w:sz w:val="20"/>
+          <w:szCs w:val="20"/>
+        </w:rPr>
+      </w:pPr>
       <w:r>
         <w:t xml:space="preserve">         </w:t>
       </w:r>
@@ -2037,611 +2424,291 @@
           <w:sz w:val="20"/>
           <w:szCs w:val="20"/>
         </w:rPr>
-        <w:t>Fuente: elaboración propia.</w:t>
-      </w:r>
-    </w:p>
-    <w:p>
-      <w:pPr>
-        <w:ind w:left="0" w:firstLine="0"/>
-        <w:jc w:val="both"/>
-      </w:pPr>
-    </w:p>
-    <w:p>
-      <w:pPr>
-        <w:ind w:left="0" w:firstLine="0"/>
-      </w:pPr>
-    </w:p>
-    <w:p>
-      <w:pPr>
-        <w:spacing w:line="276" w:lineRule="auto"/>
-        <w:ind w:left="0" w:firstLine="0"/>
-      </w:pPr>
-      <w:r>
-        <w:rPr>
-          <w:rFonts w:ascii="Arial" w:eastAsia="Arial" w:hAnsi="Arial" w:cs="Arial"/>
-          <w:b/>
-        </w:rPr>
-        <w:t>Conclusio</w:t>
-      </w:r>
-      <w:r>
-        <w:rPr>
-          <w:rFonts w:ascii="Arial" w:eastAsia="Arial" w:hAnsi="Arial" w:cs="Arial"/>
-          <w:b/>
-        </w:rPr>
-        <w:t>n</w:t>
-      </w:r>
-      <w:r>
-        <w:rPr>
-          <w:rFonts w:ascii="Arial" w:eastAsia="Arial" w:hAnsi="Arial" w:cs="Arial"/>
-          <w:b/>
-        </w:rPr>
-        <w:t>es</w:t>
-      </w:r>
-    </w:p>
-    <w:p>
-      <w:pPr>
-        <w:spacing w:line="276" w:lineRule="auto"/>
-        <w:ind w:left="0" w:firstLine="0"/>
-        <w:jc w:val="both"/>
-        <w:rPr>
-          <w:rFonts w:ascii="Times New Roman" w:eastAsia="Times New Roman" w:hAnsi="Times New Roman" w:cs="Times New Roman"/>
-          <w:sz w:val="24"/>
-          <w:szCs w:val="24"/>
-        </w:rPr>
-      </w:pPr>
-      <w:r>
-        <w:rPr>
-          <w:rFonts w:ascii="Times New Roman" w:eastAsia="Times New Roman" w:hAnsi="Times New Roman" w:cs="Times New Roman"/>
-          <w:sz w:val="24"/>
-          <w:szCs w:val="24"/>
-        </w:rPr>
-        <w:t xml:space="preserve">En resumen, cada tema mencionado es importante para </w:t>
-      </w:r>
-      <w:r>
-        <w:rPr>
-          <w:rFonts w:ascii="Times New Roman" w:eastAsia="Times New Roman" w:hAnsi="Times New Roman" w:cs="Times New Roman"/>
-          <w:sz w:val="24"/>
-          <w:szCs w:val="24"/>
-        </w:rPr>
-        <w:t>la realización del software, ya que se complementan para los diferentes manejos de los datos de los organismos.</w:t>
-      </w:r>
-    </w:p>
-    <w:p>
-      <w:pPr>
-        <w:spacing w:line="276" w:lineRule="auto"/>
-        <w:ind w:left="0" w:firstLine="0"/>
-        <w:jc w:val="both"/>
-      </w:pPr>
-    </w:p>
-    <w:p>
-      <w:pPr>
-        <w:spacing w:line="276" w:lineRule="auto"/>
-        <w:ind w:left="0" w:firstLine="0"/>
-        <w:jc w:val="both"/>
-        <w:rPr>
-          <w:rFonts w:ascii="Times New Roman" w:eastAsia="Times New Roman" w:hAnsi="Times New Roman" w:cs="Times New Roman"/>
-          <w:sz w:val="24"/>
-          <w:szCs w:val="24"/>
-        </w:rPr>
-      </w:pPr>
-      <w:r>
-        <w:rPr>
-          <w:rFonts w:ascii="Times New Roman" w:eastAsia="Times New Roman" w:hAnsi="Times New Roman" w:cs="Times New Roman"/>
-          <w:sz w:val="24"/>
-          <w:szCs w:val="24"/>
-        </w:rPr>
-        <w:t>Es de suma importancia manejar correctamente las herramientas, ya que de lo contrario se tendrán errores que impiden el flujo correcto del sistema.</w:t>
-      </w:r>
-    </w:p>
-    <w:p>
-      <w:pPr>
-        <w:spacing w:line="276" w:lineRule="auto"/>
-        <w:ind w:left="0" w:firstLine="0"/>
-        <w:jc w:val="both"/>
-        <w:rPr>
-          <w:rFonts w:ascii="Times New Roman" w:eastAsia="Times New Roman" w:hAnsi="Times New Roman" w:cs="Times New Roman"/>
-          <w:sz w:val="24"/>
-          <w:szCs w:val="24"/>
-        </w:rPr>
-      </w:pPr>
-    </w:p>
-    <w:p>
-      <w:pPr>
-        <w:spacing w:line="276" w:lineRule="auto"/>
-        <w:ind w:left="0" w:firstLine="0"/>
-        <w:jc w:val="both"/>
-        <w:rPr>
-          <w:rFonts w:ascii="Times New Roman" w:eastAsia="Times New Roman" w:hAnsi="Times New Roman" w:cs="Times New Roman"/>
-          <w:sz w:val="24"/>
-          <w:szCs w:val="24"/>
-        </w:rPr>
-      </w:pPr>
-      <w:r>
-        <w:rPr>
-          <w:rFonts w:ascii="Times New Roman" w:eastAsia="Times New Roman" w:hAnsi="Times New Roman" w:cs="Times New Roman"/>
-          <w:sz w:val="24"/>
-          <w:szCs w:val="24"/>
-        </w:rPr>
-        <w:t>Para finalizar, puede tomar en cuenta que el diseño del funcionamiento del software es importante realizarlo con anterioridad, ya que tiene la ventaja de evitar errores, y se observa a mas detalle el funcionamiento que tendrá el software.</w:t>
-      </w:r>
-    </w:p>
-    <w:p>
-      <w:pPr>
-        <w:spacing w:line="276" w:lineRule="auto"/>
-        <w:ind w:left="0" w:firstLine="0"/>
-        <w:jc w:val="both"/>
-        <w:rPr>
-          <w:rFonts w:ascii="Times New Roman" w:eastAsia="Times New Roman" w:hAnsi="Times New Roman" w:cs="Times New Roman"/>
-          <w:sz w:val="24"/>
-          <w:szCs w:val="24"/>
-        </w:rPr>
-      </w:pPr>
-    </w:p>
-    <w:p>
-      <w:pPr>
-        <w:spacing w:line="276" w:lineRule="auto"/>
-        <w:ind w:left="0" w:firstLine="0"/>
-        <w:rPr>
-          <w:rFonts w:ascii="Carlito"/>
-        </w:rPr>
-      </w:pPr>
-    </w:p>
-    <w:p>
-      <w:pPr>
-        <w:spacing w:line="276" w:lineRule="auto"/>
-        <w:ind w:left="0" w:firstLine="0"/>
-      </w:pPr>
-      <w:r>
-        <w:rPr>
-          <w:rFonts w:ascii="Arial" w:eastAsia="Arial" w:hAnsi="Arial" w:cs="Arial"/>
-          <w:b/>
-        </w:rPr>
-        <w:t xml:space="preserve">Referencias bibliográficas </w:t>
-      </w:r>
-    </w:p>
-    <w:p>
-      <w:pPr>
-        <w:spacing w:line="276" w:lineRule="auto"/>
-        <w:ind w:left="0" w:firstLine="0"/>
-      </w:pPr>
-    </w:p>
-    <w:p>
-      <w:pPr>
-        <w:pStyle w:val="Bibliografa"/>
-        <w:ind w:left="0" w:firstLine="0"/>
-        <w:rPr>
-          <w:rFonts w:ascii="Times New Roman" w:hAnsi="Times New Roman" w:cs="Times New Roman"/>
+        <w:t xml:space="preserve">Fuente: elaboración </w:t>
+      </w:r>
+      <w:r>
+        <w:rPr>
+          <w:rFonts w:ascii="Times New Roman" w:eastAsia="Times New Roman" w:hAnsi="Times New Roman" w:cs="Times New Roman"/>
+          <w:sz w:val="20"/>
+          <w:szCs w:val="20"/>
+        </w:rPr>
+        <w:t>propia</w:t>
+      </w:r>
+      <w:r>
+        <w:rPr>
+          <w:rFonts w:ascii="Times New Roman" w:eastAsia="Times New Roman" w:hAnsi="Times New Roman" w:cs="Times New Roman"/>
+          <w:sz w:val="20"/>
+          <w:szCs w:val="20"/>
+        </w:rPr>
+        <w:t>.</w:t>
+      </w:r>
+    </w:p>
+    <w:p>
+      <w:pPr>
+        <w:rPr>
+          <w:rFonts w:ascii="Times New Roman" w:eastAsia="Times New Roman" w:hAnsi="Times New Roman" w:cs="Times New Roman"/>
+          <w:sz w:val="20"/>
+          <w:szCs w:val="20"/>
+        </w:rPr>
+      </w:pPr>
+    </w:p>
+    <w:p>
+      <w:pPr>
+        <w:rPr>
+          <w:rFonts w:ascii="Times New Roman" w:eastAsia="Times New Roman" w:hAnsi="Times New Roman" w:cs="Times New Roman"/>
+          <w:sz w:val="20"/>
+          <w:szCs w:val="20"/>
+        </w:rPr>
+      </w:pPr>
+    </w:p>
+    <w:p>
+      <w:pPr>
+        <w:spacing w:after="90" w:line="288" w:lineRule="auto"/>
+        <w:ind w:left="380" w:hanging="380"/>
+        <w:jc w:val="both"/>
+        <w:rPr>
+          <w:rFonts w:ascii="Times New Roman" w:eastAsia="Times New Roman" w:hAnsi="Times New Roman" w:cs="Times New Roman"/>
+          <w:sz w:val="24"/>
+          <w:szCs w:val="24"/>
+        </w:rPr>
+      </w:pPr>
+      <w:r>
+        <w:rPr>
+          <w:rFonts w:ascii="Times New Roman" w:eastAsia="Times New Roman" w:hAnsi="Times New Roman" w:cs="Times New Roman"/>
+          <w:sz w:val="24"/>
+          <w:szCs w:val="24"/>
+        </w:rPr>
+        <w:lastRenderedPageBreak/>
+        <w:t>e</w:t>
+      </w:r>
+      <w:r>
+        <w:rPr>
+          <w:rFonts w:ascii="Times New Roman" w:eastAsia="Times New Roman" w:hAnsi="Times New Roman" w:cs="Times New Roman"/>
+          <w:sz w:val="24"/>
+          <w:szCs w:val="24"/>
+        </w:rPr>
+        <w:t>.</w:t>
+      </w:r>
+      <w:r>
+        <w:rPr>
+          <w:rFonts w:ascii="Times New Roman" w:eastAsia="Times New Roman" w:hAnsi="Times New Roman" w:cs="Times New Roman"/>
+          <w:sz w:val="24"/>
+          <w:szCs w:val="24"/>
+        </w:rPr>
+        <w:tab/>
+      </w:r>
+      <w:r>
+        <w:rPr>
+          <w:rFonts w:ascii="Times New Roman" w:eastAsia="Times New Roman" w:hAnsi="Times New Roman" w:cs="Times New Roman"/>
+          <w:sz w:val="24"/>
+          <w:szCs w:val="24"/>
+        </w:rPr>
+        <w:t>Abrir</w:t>
+      </w:r>
+    </w:p>
+    <w:p>
+      <w:pPr>
+        <w:spacing w:after="90" w:line="288" w:lineRule="auto"/>
+        <w:ind w:left="0" w:firstLine="0"/>
+        <w:jc w:val="both"/>
+        <w:rPr>
+          <w:rFonts w:ascii="Times New Roman" w:eastAsia="Times New Roman" w:hAnsi="Times New Roman" w:cs="Times New Roman"/>
+          <w:sz w:val="24"/>
+          <w:szCs w:val="24"/>
+        </w:rPr>
+      </w:pPr>
+      <w:r>
+        <w:rPr>
+          <w:rFonts w:ascii="Times New Roman" w:eastAsia="Times New Roman" w:hAnsi="Times New Roman" w:cs="Times New Roman"/>
+          <w:sz w:val="24"/>
+          <w:szCs w:val="24"/>
+        </w:rPr>
+        <w:t xml:space="preserve">Con esta opción podrá seleccionar el archivo XML con los datos a utilizar de los elementos </w:t>
+      </w:r>
+      <w:r>
+        <w:rPr>
+          <w:rFonts w:ascii="Times New Roman" w:eastAsia="Times New Roman" w:hAnsi="Times New Roman" w:cs="Times New Roman"/>
+          <w:sz w:val="24"/>
+          <w:szCs w:val="24"/>
+        </w:rPr>
+        <w:t>químicos</w:t>
+      </w:r>
+      <w:r>
+        <w:rPr>
+          <w:rFonts w:ascii="Times New Roman" w:eastAsia="Times New Roman" w:hAnsi="Times New Roman" w:cs="Times New Roman"/>
+          <w:sz w:val="24"/>
+          <w:szCs w:val="24"/>
+        </w:rPr>
+        <w:t>.</w:t>
+      </w:r>
+    </w:p>
+    <w:p>
+      <w:pPr>
+        <w:spacing w:after="90" w:line="288" w:lineRule="auto"/>
+        <w:ind w:left="380" w:hanging="380"/>
+        <w:jc w:val="both"/>
+        <w:rPr>
+          <w:rFonts w:ascii="Times New Roman" w:eastAsia="Times New Roman" w:hAnsi="Times New Roman" w:cs="Times New Roman"/>
+          <w:sz w:val="24"/>
+          <w:szCs w:val="24"/>
+        </w:rPr>
+      </w:pPr>
+      <w:r>
+        <w:rPr>
+          <w:rFonts w:ascii="Times New Roman" w:eastAsia="Times New Roman" w:hAnsi="Times New Roman" w:cs="Times New Roman"/>
+          <w:sz w:val="24"/>
+          <w:szCs w:val="24"/>
+        </w:rPr>
+        <w:t>f</w:t>
+      </w:r>
+      <w:r>
+        <w:rPr>
+          <w:rFonts w:ascii="Times New Roman" w:eastAsia="Times New Roman" w:hAnsi="Times New Roman" w:cs="Times New Roman"/>
+          <w:sz w:val="24"/>
+          <w:szCs w:val="24"/>
+        </w:rPr>
+        <w:t>.</w:t>
+      </w:r>
+      <w:r>
+        <w:rPr>
+          <w:rFonts w:ascii="Times New Roman" w:eastAsia="Times New Roman" w:hAnsi="Times New Roman" w:cs="Times New Roman"/>
+          <w:sz w:val="24"/>
+          <w:szCs w:val="24"/>
+        </w:rPr>
+        <w:tab/>
+      </w:r>
+      <w:r>
+        <w:rPr>
+          <w:rFonts w:ascii="Times New Roman" w:eastAsia="Times New Roman" w:hAnsi="Times New Roman" w:cs="Times New Roman"/>
+          <w:sz w:val="24"/>
+          <w:szCs w:val="24"/>
+        </w:rPr>
+        <w:t>Guardar</w:t>
+      </w:r>
+    </w:p>
+    <w:p>
+      <w:pPr>
+        <w:spacing w:after="90" w:line="288" w:lineRule="auto"/>
+        <w:ind w:left="0" w:firstLine="0"/>
+        <w:jc w:val="both"/>
+        <w:rPr>
+          <w:rFonts w:ascii="Times New Roman" w:eastAsia="Times New Roman" w:hAnsi="Times New Roman" w:cs="Times New Roman"/>
+          <w:sz w:val="24"/>
+          <w:szCs w:val="24"/>
+        </w:rPr>
+      </w:pPr>
+      <w:r>
+        <w:rPr>
+          <w:rFonts w:ascii="Times New Roman" w:eastAsia="Times New Roman" w:hAnsi="Times New Roman" w:cs="Times New Roman"/>
+          <w:sz w:val="24"/>
+          <w:szCs w:val="24"/>
+        </w:rPr>
+        <w:t xml:space="preserve">Con esta opción podrá </w:t>
+      </w:r>
+      <w:r>
+        <w:rPr>
+          <w:rFonts w:ascii="Times New Roman" w:eastAsia="Times New Roman" w:hAnsi="Times New Roman" w:cs="Times New Roman"/>
+          <w:sz w:val="24"/>
+          <w:szCs w:val="24"/>
+        </w:rPr>
+        <w:t>guardar en un archivo XML la estructura de las instrucciones para realizar un compuesto</w:t>
+      </w:r>
+      <w:r>
+        <w:rPr>
+          <w:rFonts w:ascii="Times New Roman" w:eastAsia="Times New Roman" w:hAnsi="Times New Roman" w:cs="Times New Roman"/>
+          <w:sz w:val="24"/>
+          <w:szCs w:val="24"/>
+        </w:rPr>
+        <w:t>.</w:t>
+      </w:r>
+    </w:p>
+    <w:p>
+      <w:pPr>
+        <w:spacing w:after="90" w:line="288" w:lineRule="auto"/>
+        <w:ind w:left="380" w:hanging="380"/>
+        <w:jc w:val="both"/>
+        <w:rPr>
+          <w:rFonts w:ascii="Times New Roman" w:eastAsia="Times New Roman" w:hAnsi="Times New Roman" w:cs="Times New Roman"/>
+          <w:sz w:val="24"/>
+          <w:szCs w:val="24"/>
+        </w:rPr>
+      </w:pPr>
+      <w:r>
+        <w:rPr>
+          <w:rFonts w:ascii="Times New Roman" w:eastAsia="Times New Roman" w:hAnsi="Times New Roman" w:cs="Times New Roman"/>
+          <w:sz w:val="24"/>
+          <w:szCs w:val="24"/>
+        </w:rPr>
+        <w:t>g</w:t>
+      </w:r>
+      <w:r>
+        <w:rPr>
+          <w:rFonts w:ascii="Times New Roman" w:eastAsia="Times New Roman" w:hAnsi="Times New Roman" w:cs="Times New Roman"/>
+          <w:sz w:val="24"/>
+          <w:szCs w:val="24"/>
+        </w:rPr>
+        <w:t>.</w:t>
+      </w:r>
+      <w:r>
+        <w:rPr>
+          <w:rFonts w:ascii="Times New Roman" w:eastAsia="Times New Roman" w:hAnsi="Times New Roman" w:cs="Times New Roman"/>
+          <w:sz w:val="24"/>
+          <w:szCs w:val="24"/>
+        </w:rPr>
+        <w:tab/>
+      </w:r>
+      <w:r>
+        <w:rPr>
+          <w:rFonts w:ascii="Times New Roman" w:eastAsia="Times New Roman" w:hAnsi="Times New Roman" w:cs="Times New Roman"/>
+          <w:sz w:val="24"/>
+          <w:szCs w:val="24"/>
+        </w:rPr>
+        <w:t>Gestionar Elementos</w:t>
+      </w:r>
+    </w:p>
+    <w:p>
+      <w:pPr>
+        <w:spacing w:after="90" w:line="288" w:lineRule="auto"/>
+        <w:ind w:left="0" w:firstLine="0"/>
+        <w:jc w:val="both"/>
+        <w:rPr>
+          <w:rFonts w:ascii="Times New Roman" w:eastAsia="Times New Roman" w:hAnsi="Times New Roman" w:cs="Times New Roman"/>
+          <w:sz w:val="24"/>
+          <w:szCs w:val="24"/>
+        </w:rPr>
+      </w:pPr>
+      <w:r>
+        <w:rPr>
+          <w:rFonts w:ascii="Times New Roman" w:eastAsia="Times New Roman" w:hAnsi="Times New Roman" w:cs="Times New Roman"/>
+          <w:sz w:val="24"/>
+          <w:szCs w:val="24"/>
+        </w:rPr>
+        <w:t>Abre otra ventana, en la cual se listan los elementos, y además se puede agregar otro elemento siempre que no se encuentre en la lista.</w:t>
+      </w:r>
+    </w:p>
+    <w:p>
+      <w:pPr>
+        <w:spacing w:after="90" w:line="288" w:lineRule="auto"/>
+        <w:ind w:left="0" w:firstLine="0"/>
+        <w:jc w:val="both"/>
+        <w:rPr>
+          <w:rFonts w:ascii="Times New Roman" w:eastAsia="Times New Roman" w:hAnsi="Times New Roman" w:cs="Times New Roman"/>
+          <w:sz w:val="24"/>
+          <w:szCs w:val="24"/>
+        </w:rPr>
+      </w:pPr>
+      <w:r>
+        <w:rPr>
+          <w:rFonts w:ascii="Times New Roman" w:eastAsia="Times New Roman" w:hAnsi="Times New Roman" w:cs="Times New Roman"/>
           <w:noProof/>
           <w:sz w:val="24"/>
           <w:szCs w:val="24"/>
-          <w:lang w:val="es-ES"/>
-        </w:rPr>
-      </w:pPr>
-      <w:r>
-        <w:rPr>
-          <w:rFonts w:ascii="Times New Roman" w:hAnsi="Times New Roman" w:cs="Times New Roman"/>
-          <w:noProof/>
-          <w:sz w:val="24"/>
-          <w:szCs w:val="24"/>
-          <w:lang w:val="es-ES"/>
-        </w:rPr>
-        <w:t>G</w:t>
-      </w:r>
-      <w:r>
-        <w:rPr>
-          <w:rFonts w:ascii="Times New Roman" w:hAnsi="Times New Roman" w:cs="Times New Roman"/>
-          <w:noProof/>
-          <w:sz w:val="24"/>
-          <w:szCs w:val="24"/>
-          <w:lang w:val="es-ES"/>
-        </w:rPr>
-        <w:t xml:space="preserve">raphviz. (28 de 02 de 2023). </w:t>
-      </w:r>
-      <w:r>
-        <w:rPr>
-          <w:rFonts w:ascii="Times New Roman" w:hAnsi="Times New Roman" w:cs="Times New Roman"/>
-          <w:i/>
-          <w:iCs/>
-          <w:noProof/>
-          <w:sz w:val="24"/>
-          <w:szCs w:val="24"/>
-          <w:lang w:val="es-ES"/>
-        </w:rPr>
-        <w:t>graphviz</w:t>
-      </w:r>
-      <w:r>
-        <w:rPr>
-          <w:rFonts w:ascii="Times New Roman" w:hAnsi="Times New Roman" w:cs="Times New Roman"/>
-          <w:noProof/>
-          <w:sz w:val="24"/>
-          <w:szCs w:val="24"/>
-          <w:lang w:val="es-ES"/>
-        </w:rPr>
-        <w:t>. Obtenido de graphviz: https://graphviz.org/</w:t>
-      </w:r>
-    </w:p>
-    <w:p>
-      <w:pPr>
-        <w:spacing w:line="276" w:lineRule="auto"/>
-        <w:ind w:left="0" w:firstLine="0"/>
-        <w:rPr>
-          <w:rFonts w:ascii="Times New Roman" w:eastAsia="Times New Roman" w:hAnsi="Times New Roman" w:cs="Times New Roman"/>
-          <w:sz w:val="24"/>
-          <w:szCs w:val="24"/>
-          <w:lang w:val="es-ES"/>
-        </w:rPr>
-      </w:pPr>
-    </w:p>
-    <w:p>
-      <w:pPr>
-        <w:pStyle w:val="Bibliografa"/>
-        <w:ind w:left="720" w:hanging="720"/>
-        <w:rPr>
-          <w:rFonts w:ascii="Times New Roman" w:hAnsi="Times New Roman" w:cs="Times New Roman"/>
-          <w:noProof/>
-          <w:sz w:val="24"/>
-          <w:szCs w:val="24"/>
-          <w:lang w:val="en-US"/>
-        </w:rPr>
-      </w:pPr>
-      <w:r>
-        <w:rPr>
-          <w:rFonts w:ascii="Times New Roman" w:hAnsi="Times New Roman" w:cs="Times New Roman"/>
-          <w:noProof/>
-          <w:sz w:val="24"/>
-          <w:szCs w:val="24"/>
-          <w:lang w:val="es-ES"/>
-        </w:rPr>
-        <w:t xml:space="preserve">Luis Joyanes Aguilar, I. Z. (2008). </w:t>
-      </w:r>
-      <w:r>
-        <w:rPr>
-          <w:rFonts w:ascii="Times New Roman" w:hAnsi="Times New Roman" w:cs="Times New Roman"/>
-          <w:i/>
-          <w:iCs/>
-          <w:noProof/>
-          <w:sz w:val="24"/>
-          <w:szCs w:val="24"/>
-          <w:lang w:val="es-ES"/>
-        </w:rPr>
-        <w:t>Estructuras de datos en Java.</w:t>
-      </w:r>
-      <w:r>
-        <w:rPr>
-          <w:rFonts w:ascii="Times New Roman" w:hAnsi="Times New Roman" w:cs="Times New Roman"/>
-          <w:noProof/>
-          <w:sz w:val="24"/>
-          <w:szCs w:val="24"/>
-          <w:lang w:val="es-ES"/>
-        </w:rPr>
-        <w:t xml:space="preserve"> </w:t>
-      </w:r>
-      <w:r>
-        <w:rPr>
-          <w:rFonts w:ascii="Times New Roman" w:hAnsi="Times New Roman" w:cs="Times New Roman"/>
-          <w:noProof/>
-          <w:sz w:val="24"/>
-          <w:szCs w:val="24"/>
-          <w:lang w:val="en-US"/>
-        </w:rPr>
-        <w:t>España: Mc Graw Hill.</w:t>
-      </w:r>
-    </w:p>
-    <w:p>
-      <w:pPr>
-        <w:spacing w:line="276" w:lineRule="auto"/>
-        <w:ind w:left="0" w:firstLine="0"/>
-        <w:rPr>
-          <w:lang w:val="en-US"/>
-        </w:rPr>
-      </w:pPr>
-    </w:p>
-    <w:p>
-      <w:pPr>
-        <w:pStyle w:val="Bibliografa"/>
-        <w:ind w:left="720" w:hanging="720"/>
-        <w:rPr>
-          <w:rFonts w:ascii="Times New Roman" w:hAnsi="Times New Roman" w:cs="Times New Roman"/>
-          <w:noProof/>
-          <w:sz w:val="24"/>
-          <w:szCs w:val="24"/>
-          <w:lang w:val="en-US"/>
-        </w:rPr>
-      </w:pPr>
-      <w:r>
-        <w:rPr>
-          <w:rFonts w:ascii="Times New Roman" w:hAnsi="Times New Roman" w:cs="Times New Roman"/>
-          <w:noProof/>
-          <w:sz w:val="24"/>
-          <w:szCs w:val="24"/>
-          <w:lang w:val="en-US"/>
-        </w:rPr>
-        <w:t xml:space="preserve">North, E. R. (2015). </w:t>
-      </w:r>
-      <w:r>
-        <w:rPr>
-          <w:rFonts w:ascii="Times New Roman" w:hAnsi="Times New Roman" w:cs="Times New Roman"/>
-          <w:i/>
-          <w:iCs/>
-          <w:noProof/>
-          <w:sz w:val="24"/>
-          <w:szCs w:val="24"/>
-          <w:lang w:val="en-US"/>
-        </w:rPr>
-        <w:t>Drawing graphs with dot.</w:t>
-      </w:r>
-      <w:r>
-        <w:rPr>
-          <w:rFonts w:ascii="Times New Roman" w:hAnsi="Times New Roman" w:cs="Times New Roman"/>
-          <w:noProof/>
-          <w:sz w:val="24"/>
-          <w:szCs w:val="24"/>
-          <w:lang w:val="en-US"/>
-        </w:rPr>
-        <w:t xml:space="preserve"> </w:t>
-      </w:r>
-    </w:p>
-    <w:p>
-      <w:pPr>
-        <w:spacing w:line="276" w:lineRule="auto"/>
-        <w:ind w:left="0" w:firstLine="0"/>
-        <w:rPr>
-          <w:lang w:val="en-US"/>
-        </w:rPr>
-      </w:pPr>
-    </w:p>
-    <w:p>
-      <w:pPr>
-        <w:pStyle w:val="Bibliografa"/>
-        <w:ind w:left="720" w:hanging="720"/>
-        <w:rPr>
-          <w:rFonts w:ascii="Times New Roman" w:hAnsi="Times New Roman" w:cs="Times New Roman"/>
-          <w:noProof/>
-          <w:sz w:val="24"/>
-          <w:szCs w:val="24"/>
-          <w:lang w:val="en-US"/>
-        </w:rPr>
-      </w:pPr>
-      <w:r>
-        <w:rPr>
-          <w:rFonts w:ascii="Times New Roman" w:hAnsi="Times New Roman" w:cs="Times New Roman"/>
-          <w:noProof/>
-          <w:sz w:val="24"/>
-          <w:szCs w:val="24"/>
-          <w:lang w:val="en-US"/>
-        </w:rPr>
-        <w:t xml:space="preserve">w3schools. (25 de 02 de 2023). </w:t>
-      </w:r>
-      <w:r>
-        <w:rPr>
-          <w:rFonts w:ascii="Times New Roman" w:hAnsi="Times New Roman" w:cs="Times New Roman"/>
-          <w:i/>
-          <w:iCs/>
-          <w:noProof/>
-          <w:sz w:val="24"/>
-          <w:szCs w:val="24"/>
-          <w:lang w:val="en-US"/>
-        </w:rPr>
-        <w:t>w3schools</w:t>
-      </w:r>
-      <w:r>
-        <w:rPr>
-          <w:rFonts w:ascii="Times New Roman" w:hAnsi="Times New Roman" w:cs="Times New Roman"/>
-          <w:noProof/>
-          <w:sz w:val="24"/>
-          <w:szCs w:val="24"/>
-          <w:lang w:val="en-US"/>
-        </w:rPr>
-        <w:t>. Obtenido de w3schools: https://www.w3schools.com/xml/default.asp</w:t>
-      </w:r>
-    </w:p>
-    <w:p>
-      <w:pPr>
-        <w:spacing w:line="276" w:lineRule="auto"/>
-        <w:ind w:left="0" w:firstLine="0"/>
-        <w:rPr>
-          <w:lang w:val="en-US"/>
-        </w:rPr>
-      </w:pPr>
-    </w:p>
-    <w:p>
-      <w:pPr>
-        <w:spacing w:line="276" w:lineRule="auto"/>
-        <w:ind w:left="0" w:firstLine="0"/>
-        <w:rPr>
-          <w:lang w:val="en-US"/>
-        </w:rPr>
-      </w:pPr>
-    </w:p>
-    <w:p>
-      <w:pPr>
-        <w:spacing w:line="276" w:lineRule="auto"/>
-        <w:ind w:left="0" w:firstLine="0"/>
-        <w:rPr>
-          <w:rFonts w:ascii="Arial" w:eastAsia="Arial" w:hAnsi="Arial" w:cs="Arial"/>
-          <w:b/>
-          <w:lang w:val="en-US"/>
-        </w:rPr>
-      </w:pPr>
-    </w:p>
-    <w:p>
-      <w:pPr>
-        <w:spacing w:line="276" w:lineRule="auto"/>
-        <w:ind w:left="0" w:firstLine="0"/>
-        <w:jc w:val="both"/>
-        <w:rPr>
-          <w:lang w:val="en-US"/>
-        </w:rPr>
-      </w:pPr>
-    </w:p>
-    <w:p>
-      <w:pPr>
-        <w:spacing w:line="276" w:lineRule="auto"/>
-        <w:ind w:left="0" w:firstLine="0"/>
-        <w:rPr>
-          <w:lang w:val="en-US"/>
-        </w:rPr>
-      </w:pPr>
-    </w:p>
-    <w:p>
-      <w:pPr>
-        <w:spacing w:line="276" w:lineRule="auto"/>
-        <w:ind w:left="0" w:firstLine="0"/>
-        <w:rPr>
-          <w:rFonts w:ascii="Times New Roman" w:eastAsia="Times New Roman" w:hAnsi="Times New Roman" w:cs="Times New Roman"/>
-          <w:sz w:val="24"/>
-          <w:szCs w:val="24"/>
-          <w:lang w:val="en-US"/>
-        </w:rPr>
-      </w:pPr>
-      <w:r>
-        <w:rPr>
-          <w:rFonts w:ascii="Times New Roman" w:eastAsia="Times New Roman" w:hAnsi="Times New Roman" w:cs="Times New Roman"/>
-          <w:sz w:val="24"/>
-          <w:szCs w:val="24"/>
-          <w:lang w:val="en-US"/>
-        </w:rPr>
-        <w:t xml:space="preserve"> </w:t>
-      </w:r>
-    </w:p>
-    <w:p>
-      <w:pPr>
-        <w:spacing w:line="276" w:lineRule="auto"/>
-        <w:ind w:left="0" w:firstLine="0"/>
-        <w:rPr>
-          <w:rFonts w:ascii="Times New Roman" w:eastAsia="Times New Roman" w:hAnsi="Times New Roman" w:cs="Times New Roman"/>
-          <w:sz w:val="24"/>
-          <w:szCs w:val="24"/>
-          <w:lang w:val="en-US"/>
-        </w:rPr>
-      </w:pPr>
-    </w:p>
-    <w:p>
-      <w:pPr>
-        <w:spacing w:line="276" w:lineRule="auto"/>
-        <w:ind w:left="0" w:firstLine="0"/>
-        <w:rPr>
-          <w:rFonts w:ascii="Times New Roman" w:eastAsia="Times New Roman" w:hAnsi="Times New Roman" w:cs="Times New Roman"/>
-          <w:sz w:val="24"/>
-          <w:szCs w:val="24"/>
-          <w:lang w:val="en-US"/>
-        </w:rPr>
-      </w:pPr>
-    </w:p>
-    <w:p>
-      <w:pPr>
-        <w:spacing w:line="276" w:lineRule="auto"/>
-        <w:ind w:left="0" w:firstLine="0"/>
-        <w:rPr>
-          <w:rFonts w:ascii="Times New Roman" w:eastAsia="Times New Roman" w:hAnsi="Times New Roman" w:cs="Times New Roman"/>
-          <w:sz w:val="24"/>
-          <w:szCs w:val="24"/>
-          <w:lang w:val="en-US"/>
-        </w:rPr>
-      </w:pPr>
-    </w:p>
-    <w:p>
-      <w:pPr>
-        <w:spacing w:line="276" w:lineRule="auto"/>
-        <w:ind w:left="0" w:firstLine="0"/>
-        <w:rPr>
-          <w:rFonts w:ascii="Times New Roman" w:eastAsia="Times New Roman" w:hAnsi="Times New Roman" w:cs="Times New Roman"/>
-          <w:sz w:val="24"/>
-          <w:szCs w:val="24"/>
-          <w:lang w:val="en-US"/>
-        </w:rPr>
-      </w:pPr>
-    </w:p>
-    <w:p>
-      <w:pPr>
-        <w:spacing w:line="276" w:lineRule="auto"/>
-        <w:ind w:left="0" w:firstLine="0"/>
-        <w:rPr>
-          <w:rFonts w:ascii="Times New Roman" w:eastAsia="Times New Roman" w:hAnsi="Times New Roman" w:cs="Times New Roman"/>
-          <w:b/>
-          <w:sz w:val="24"/>
-          <w:szCs w:val="24"/>
-        </w:rPr>
-      </w:pPr>
-      <w:r>
-        <w:rPr>
-          <w:rFonts w:ascii="Times New Roman" w:eastAsia="Times New Roman" w:hAnsi="Times New Roman" w:cs="Times New Roman"/>
-          <w:b/>
-          <w:sz w:val="24"/>
-          <w:szCs w:val="24"/>
-        </w:rPr>
-        <w:t>Anexos</w:t>
-      </w:r>
-    </w:p>
-    <w:p>
-      <w:pPr>
-        <w:spacing w:after="90" w:line="288" w:lineRule="auto"/>
-        <w:ind w:left="0" w:firstLine="0"/>
-        <w:jc w:val="both"/>
-      </w:pPr>
-      <w:r>
-        <w:rPr>
-          <w:rFonts w:ascii="Times New Roman" w:eastAsia="Times New Roman" w:hAnsi="Times New Roman" w:cs="Times New Roman"/>
-          <w:sz w:val="24"/>
-          <w:szCs w:val="24"/>
-        </w:rPr>
-        <w:t>Imagen I.</w:t>
-      </w:r>
-    </w:p>
-    <w:p>
-      <w:pPr>
-        <w:spacing w:after="90" w:line="288" w:lineRule="auto"/>
-        <w:ind w:left="800" w:hanging="800"/>
-        <w:jc w:val="both"/>
-      </w:pPr>
-      <w:r>
-        <w:rPr>
-          <w:rFonts w:ascii="Times New Roman" w:eastAsia="Times New Roman" w:hAnsi="Times New Roman" w:cs="Times New Roman"/>
-          <w:i/>
-          <w:sz w:val="24"/>
-          <w:szCs w:val="24"/>
-        </w:rPr>
-        <w:t xml:space="preserve">Diagrama de </w:t>
-      </w:r>
-      <w:r>
-        <w:rPr>
-          <w:rFonts w:ascii="Times New Roman" w:eastAsia="Times New Roman" w:hAnsi="Times New Roman" w:cs="Times New Roman"/>
-          <w:i/>
-          <w:sz w:val="24"/>
-          <w:szCs w:val="24"/>
-        </w:rPr>
-        <w:t>C</w:t>
-      </w:r>
-      <w:r>
-        <w:rPr>
-          <w:rFonts w:ascii="Times New Roman" w:eastAsia="Times New Roman" w:hAnsi="Times New Roman" w:cs="Times New Roman"/>
-          <w:i/>
-          <w:sz w:val="24"/>
-          <w:szCs w:val="24"/>
-        </w:rPr>
-        <w:t>lases.</w:t>
-      </w:r>
-    </w:p>
-    <w:p>
-      <w:pPr>
-        <w:spacing w:line="276" w:lineRule="auto"/>
-        <w:ind w:left="0" w:firstLine="0"/>
-        <w:jc w:val="center"/>
-        <w:rPr>
-          <w:u w:val="single"/>
-          <w:lang w:val="es-419"/>
-        </w:rPr>
-      </w:pPr>
-      <w:r>
-        <w:rPr>
-          <w:noProof/>
-          <w:lang w:val="es-419"/>
         </w:rPr>
         <w:drawing>
-          <wp:inline distT="0" distB="0" distL="0" distR="0" wp14:anchorId="56A2C8BD" wp14:editId="7CC845F0">
-            <wp:extent cx="3117850" cy="2743835"/>
+          <wp:inline distT="0" distB="0" distL="0" distR="0" wp14:anchorId="4EF184CD" wp14:editId="4296D8DE">
+            <wp:extent cx="3117850" cy="3013710"/>
             <wp:effectExtent l="0" t="0" r="6350" b="0"/>
-            <wp:docPr id="4" name="Imagen 4" descr="Imagen que contiene texto&#10;&#10;Descripción generada automáticamente"/>
+            <wp:docPr id="16" name="Imagen 16" descr="Interfaz de usuario gráfica&#10;&#10;Descripción generada automáticamente"/>
             <wp:cNvGraphicFramePr>
               <a:graphicFrameLocks xmlns:a="http://schemas.openxmlformats.org/drawingml/2006/main" noChangeAspect="1"/>
             </wp:cNvGraphicFramePr>
@@ -2649,7 +2716,7 @@
               <a:graphicData uri="http://schemas.openxmlformats.org/drawingml/2006/picture">
                 <pic:pic xmlns:pic="http://schemas.openxmlformats.org/drawingml/2006/picture">
                   <pic:nvPicPr>
-                    <pic:cNvPr id="4" name="Imagen 4" descr="Imagen que contiene texto&#10;&#10;Descripción generada automáticamente"/>
+                    <pic:cNvPr id="16" name="Imagen 16" descr="Interfaz de usuario gráfica&#10;&#10;Descripción generada automáticamente"/>
                     <pic:cNvPicPr/>
                   </pic:nvPicPr>
                   <pic:blipFill>
@@ -2667,7 +2734,7 @@
                   <pic:spPr>
                     <a:xfrm>
                       <a:off x="0" y="0"/>
-                      <a:ext cx="3117850" cy="2743835"/>
+                      <a:ext cx="3117850" cy="3013710"/>
                     </a:xfrm>
                     <a:prstGeom prst="rect">
                       <a:avLst/>
@@ -2683,6 +2750,1243 @@
     <w:p>
       <w:pPr>
         <w:spacing w:after="90" w:line="288" w:lineRule="auto"/>
+        <w:ind w:left="0" w:firstLine="0"/>
+        <w:jc w:val="center"/>
+      </w:pPr>
+      <w:r>
+        <w:rPr>
+          <w:rFonts w:ascii="Times New Roman" w:eastAsia="Times New Roman" w:hAnsi="Times New Roman" w:cs="Times New Roman"/>
+          <w:i/>
+          <w:sz w:val="20"/>
+          <w:szCs w:val="20"/>
+        </w:rPr>
+        <w:t xml:space="preserve">Figura </w:t>
+      </w:r>
+      <w:r>
+        <w:rPr>
+          <w:rFonts w:ascii="Times New Roman" w:eastAsia="Times New Roman" w:hAnsi="Times New Roman" w:cs="Times New Roman"/>
+          <w:i/>
+          <w:sz w:val="20"/>
+          <w:szCs w:val="20"/>
+        </w:rPr>
+        <w:t>6</w:t>
+      </w:r>
+      <w:r>
+        <w:rPr>
+          <w:rFonts w:ascii="Times New Roman" w:eastAsia="Times New Roman" w:hAnsi="Times New Roman" w:cs="Times New Roman"/>
+          <w:i/>
+          <w:sz w:val="20"/>
+          <w:szCs w:val="20"/>
+        </w:rPr>
+        <w:t>.</w:t>
+      </w:r>
+      <w:r>
+        <w:rPr>
+          <w:rFonts w:ascii="Times New Roman" w:eastAsia="Times New Roman" w:hAnsi="Times New Roman" w:cs="Times New Roman"/>
+          <w:sz w:val="20"/>
+          <w:szCs w:val="20"/>
+        </w:rPr>
+        <w:t xml:space="preserve"> </w:t>
+      </w:r>
+      <w:r>
+        <w:rPr>
+          <w:rFonts w:ascii="Times New Roman" w:eastAsia="Times New Roman" w:hAnsi="Times New Roman" w:cs="Times New Roman"/>
+          <w:sz w:val="20"/>
+          <w:szCs w:val="20"/>
+        </w:rPr>
+        <w:t>Gestionar Elementos</w:t>
+      </w:r>
+      <w:r>
+        <w:rPr>
+          <w:rFonts w:ascii="Times New Roman" w:eastAsia="Times New Roman" w:hAnsi="Times New Roman" w:cs="Times New Roman"/>
+          <w:sz w:val="20"/>
+          <w:szCs w:val="20"/>
+        </w:rPr>
+        <w:t>.</w:t>
+      </w:r>
+    </w:p>
+    <w:p>
+      <w:r>
+        <w:t xml:space="preserve">         </w:t>
+      </w:r>
+      <w:r>
+        <w:rPr>
+          <w:rFonts w:ascii="Times New Roman" w:eastAsia="Times New Roman" w:hAnsi="Times New Roman" w:cs="Times New Roman"/>
+          <w:sz w:val="20"/>
+          <w:szCs w:val="20"/>
+        </w:rPr>
+        <w:t>Fuente: elaboración propia.</w:t>
+      </w:r>
+    </w:p>
+    <w:p/>
+    <w:p>
+      <w:pPr>
+        <w:spacing w:after="90" w:line="288" w:lineRule="auto"/>
+        <w:ind w:left="380" w:hanging="380"/>
+        <w:jc w:val="both"/>
+        <w:rPr>
+          <w:rFonts w:ascii="Times New Roman" w:eastAsia="Times New Roman" w:hAnsi="Times New Roman" w:cs="Times New Roman"/>
+          <w:sz w:val="24"/>
+          <w:szCs w:val="24"/>
+        </w:rPr>
+      </w:pPr>
+      <w:r>
+        <w:rPr>
+          <w:rFonts w:ascii="Times New Roman" w:eastAsia="Times New Roman" w:hAnsi="Times New Roman" w:cs="Times New Roman"/>
+          <w:sz w:val="24"/>
+          <w:szCs w:val="24"/>
+        </w:rPr>
+        <w:t>h</w:t>
+      </w:r>
+      <w:r>
+        <w:rPr>
+          <w:rFonts w:ascii="Times New Roman" w:eastAsia="Times New Roman" w:hAnsi="Times New Roman" w:cs="Times New Roman"/>
+          <w:sz w:val="24"/>
+          <w:szCs w:val="24"/>
+        </w:rPr>
+        <w:t>.</w:t>
+      </w:r>
+      <w:r>
+        <w:rPr>
+          <w:rFonts w:ascii="Times New Roman" w:eastAsia="Times New Roman" w:hAnsi="Times New Roman" w:cs="Times New Roman"/>
+          <w:sz w:val="24"/>
+          <w:szCs w:val="24"/>
+        </w:rPr>
+        <w:tab/>
+        <w:t xml:space="preserve">Gestionar </w:t>
+      </w:r>
+      <w:r>
+        <w:rPr>
+          <w:rFonts w:ascii="Times New Roman" w:eastAsia="Times New Roman" w:hAnsi="Times New Roman" w:cs="Times New Roman"/>
+          <w:sz w:val="24"/>
+          <w:szCs w:val="24"/>
+        </w:rPr>
+        <w:t>Compuestos</w:t>
+      </w:r>
+    </w:p>
+    <w:p>
+      <w:pPr>
+        <w:spacing w:after="90" w:line="288" w:lineRule="auto"/>
+        <w:ind w:left="0" w:firstLine="0"/>
+        <w:jc w:val="both"/>
+        <w:rPr>
+          <w:rFonts w:ascii="Times New Roman" w:eastAsia="Times New Roman" w:hAnsi="Times New Roman" w:cs="Times New Roman"/>
+          <w:sz w:val="24"/>
+          <w:szCs w:val="24"/>
+        </w:rPr>
+      </w:pPr>
+      <w:r>
+        <w:rPr>
+          <w:rFonts w:ascii="Times New Roman" w:eastAsia="Times New Roman" w:hAnsi="Times New Roman" w:cs="Times New Roman"/>
+          <w:sz w:val="24"/>
+          <w:szCs w:val="24"/>
+        </w:rPr>
+        <w:t xml:space="preserve">Abre otra ventana, en la cual se listan los </w:t>
+      </w:r>
+      <w:r>
+        <w:rPr>
+          <w:rFonts w:ascii="Times New Roman" w:eastAsia="Times New Roman" w:hAnsi="Times New Roman" w:cs="Times New Roman"/>
+          <w:sz w:val="24"/>
+          <w:szCs w:val="24"/>
+        </w:rPr>
+        <w:t>compuestos</w:t>
+      </w:r>
+      <w:r>
+        <w:rPr>
+          <w:rFonts w:ascii="Times New Roman" w:eastAsia="Times New Roman" w:hAnsi="Times New Roman" w:cs="Times New Roman"/>
+          <w:sz w:val="24"/>
+          <w:szCs w:val="24"/>
+        </w:rPr>
+        <w:t xml:space="preserve">, y además se puede </w:t>
+      </w:r>
+      <w:r>
+        <w:rPr>
+          <w:rFonts w:ascii="Times New Roman" w:eastAsia="Times New Roman" w:hAnsi="Times New Roman" w:cs="Times New Roman"/>
+          <w:sz w:val="24"/>
+          <w:szCs w:val="24"/>
+        </w:rPr>
+        <w:t>seleccionar el compuesto a crear con la máquina, por lo que para visualizar las instrucciones para realizar el compuesto debe presionar en los botones que se encuentran arriba del botón “Regresar”.</w:t>
+      </w:r>
+    </w:p>
+    <w:p>
+      <w:pPr>
+        <w:spacing w:after="90" w:line="288" w:lineRule="auto"/>
+        <w:ind w:left="0" w:firstLine="0"/>
+        <w:jc w:val="both"/>
+        <w:rPr>
+          <w:rFonts w:ascii="Times New Roman" w:eastAsia="Times New Roman" w:hAnsi="Times New Roman" w:cs="Times New Roman"/>
+          <w:sz w:val="24"/>
+          <w:szCs w:val="24"/>
+        </w:rPr>
+      </w:pPr>
+      <w:r>
+        <w:rPr>
+          <w:rFonts w:ascii="Times New Roman" w:eastAsia="Times New Roman" w:hAnsi="Times New Roman" w:cs="Times New Roman"/>
+          <w:noProof/>
+          <w:sz w:val="24"/>
+          <w:szCs w:val="24"/>
+        </w:rPr>
+        <w:drawing>
+          <wp:inline distT="0" distB="0" distL="0" distR="0" wp14:anchorId="705FBA54" wp14:editId="7EBA6292">
+            <wp:extent cx="3117850" cy="2249805"/>
+            <wp:effectExtent l="0" t="0" r="6350" b="0"/>
+            <wp:docPr id="18" name="Imagen 18" descr="Interfaz de usuario gráfica, Aplicación&#10;&#10;Descripción generada automáticamente"/>
+            <wp:cNvGraphicFramePr>
+              <a:graphicFrameLocks xmlns:a="http://schemas.openxmlformats.org/drawingml/2006/main" noChangeAspect="1"/>
+            </wp:cNvGraphicFramePr>
+            <a:graphic xmlns:a="http://schemas.openxmlformats.org/drawingml/2006/main">
+              <a:graphicData uri="http://schemas.openxmlformats.org/drawingml/2006/picture">
+                <pic:pic xmlns:pic="http://schemas.openxmlformats.org/drawingml/2006/picture">
+                  <pic:nvPicPr>
+                    <pic:cNvPr id="18" name="Imagen 18" descr="Interfaz de usuario gráfica, Aplicación&#10;&#10;Descripción generada automáticamente"/>
+                    <pic:cNvPicPr/>
+                  </pic:nvPicPr>
+                  <pic:blipFill>
+                    <a:blip r:embed="rId16" cstate="print">
+                      <a:extLst>
+                        <a:ext uri="{28A0092B-C50C-407E-A947-70E740481C1C}">
+                          <a14:useLocalDpi xmlns:a14="http://schemas.microsoft.com/office/drawing/2010/main" val="0"/>
+                        </a:ext>
+                      </a:extLst>
+                    </a:blip>
+                    <a:stretch>
+                      <a:fillRect/>
+                    </a:stretch>
+                  </pic:blipFill>
+                  <pic:spPr>
+                    <a:xfrm>
+                      <a:off x="0" y="0"/>
+                      <a:ext cx="3117850" cy="2249805"/>
+                    </a:xfrm>
+                    <a:prstGeom prst="rect">
+                      <a:avLst/>
+                    </a:prstGeom>
+                  </pic:spPr>
+                </pic:pic>
+              </a:graphicData>
+            </a:graphic>
+          </wp:inline>
+        </w:drawing>
+      </w:r>
+    </w:p>
+    <w:p>
+      <w:pPr>
+        <w:spacing w:after="90" w:line="288" w:lineRule="auto"/>
+        <w:ind w:left="0" w:firstLine="0"/>
+        <w:jc w:val="center"/>
+      </w:pPr>
+      <w:r>
+        <w:rPr>
+          <w:rFonts w:ascii="Times New Roman" w:eastAsia="Times New Roman" w:hAnsi="Times New Roman" w:cs="Times New Roman"/>
+          <w:i/>
+          <w:sz w:val="20"/>
+          <w:szCs w:val="20"/>
+        </w:rPr>
+        <w:t xml:space="preserve">Figura </w:t>
+      </w:r>
+      <w:r>
+        <w:rPr>
+          <w:rFonts w:ascii="Times New Roman" w:eastAsia="Times New Roman" w:hAnsi="Times New Roman" w:cs="Times New Roman"/>
+          <w:i/>
+          <w:sz w:val="20"/>
+          <w:szCs w:val="20"/>
+        </w:rPr>
+        <w:t>7</w:t>
+      </w:r>
+      <w:r>
+        <w:rPr>
+          <w:rFonts w:ascii="Times New Roman" w:eastAsia="Times New Roman" w:hAnsi="Times New Roman" w:cs="Times New Roman"/>
+          <w:i/>
+          <w:sz w:val="20"/>
+          <w:szCs w:val="20"/>
+        </w:rPr>
+        <w:t>.</w:t>
+      </w:r>
+      <w:r>
+        <w:rPr>
+          <w:rFonts w:ascii="Times New Roman" w:eastAsia="Times New Roman" w:hAnsi="Times New Roman" w:cs="Times New Roman"/>
+          <w:sz w:val="20"/>
+          <w:szCs w:val="20"/>
+        </w:rPr>
+        <w:t xml:space="preserve"> Gestionar </w:t>
+      </w:r>
+      <w:r>
+        <w:rPr>
+          <w:rFonts w:ascii="Times New Roman" w:eastAsia="Times New Roman" w:hAnsi="Times New Roman" w:cs="Times New Roman"/>
+          <w:sz w:val="20"/>
+          <w:szCs w:val="20"/>
+        </w:rPr>
+        <w:t>Compuestos</w:t>
+      </w:r>
+      <w:r>
+        <w:rPr>
+          <w:rFonts w:ascii="Times New Roman" w:eastAsia="Times New Roman" w:hAnsi="Times New Roman" w:cs="Times New Roman"/>
+          <w:sz w:val="20"/>
+          <w:szCs w:val="20"/>
+        </w:rPr>
+        <w:t>.</w:t>
+      </w:r>
+    </w:p>
+    <w:p>
+      <w:pPr>
+        <w:rPr>
+          <w:rFonts w:ascii="Times New Roman" w:eastAsia="Times New Roman" w:hAnsi="Times New Roman" w:cs="Times New Roman"/>
+          <w:sz w:val="20"/>
+          <w:szCs w:val="20"/>
+        </w:rPr>
+      </w:pPr>
+      <w:r>
+        <w:t xml:space="preserve">         </w:t>
+      </w:r>
+      <w:r>
+        <w:rPr>
+          <w:rFonts w:ascii="Times New Roman" w:eastAsia="Times New Roman" w:hAnsi="Times New Roman" w:cs="Times New Roman"/>
+          <w:sz w:val="20"/>
+          <w:szCs w:val="20"/>
+        </w:rPr>
+        <w:t>Fuente: elaboración propia.</w:t>
+      </w:r>
+    </w:p>
+    <w:p/>
+    <w:p>
+      <w:pPr>
+        <w:spacing w:after="90" w:line="288" w:lineRule="auto"/>
+        <w:ind w:left="380" w:hanging="380"/>
+        <w:jc w:val="both"/>
+        <w:rPr>
+          <w:rFonts w:ascii="Times New Roman" w:eastAsia="Times New Roman" w:hAnsi="Times New Roman" w:cs="Times New Roman"/>
+          <w:sz w:val="24"/>
+          <w:szCs w:val="24"/>
+        </w:rPr>
+      </w:pPr>
+      <w:r>
+        <w:rPr>
+          <w:rFonts w:ascii="Times New Roman" w:eastAsia="Times New Roman" w:hAnsi="Times New Roman" w:cs="Times New Roman"/>
+          <w:sz w:val="24"/>
+          <w:szCs w:val="24"/>
+        </w:rPr>
+        <w:t>i</w:t>
+      </w:r>
+      <w:r>
+        <w:rPr>
+          <w:rFonts w:ascii="Times New Roman" w:eastAsia="Times New Roman" w:hAnsi="Times New Roman" w:cs="Times New Roman"/>
+          <w:sz w:val="24"/>
+          <w:szCs w:val="24"/>
+        </w:rPr>
+        <w:t>.</w:t>
+      </w:r>
+      <w:r>
+        <w:rPr>
+          <w:rFonts w:ascii="Times New Roman" w:eastAsia="Times New Roman" w:hAnsi="Times New Roman" w:cs="Times New Roman"/>
+          <w:sz w:val="24"/>
+          <w:szCs w:val="24"/>
+        </w:rPr>
+        <w:tab/>
+        <w:t xml:space="preserve">Gestionar </w:t>
+      </w:r>
+      <w:r>
+        <w:rPr>
+          <w:rFonts w:ascii="Times New Roman" w:eastAsia="Times New Roman" w:hAnsi="Times New Roman" w:cs="Times New Roman"/>
+          <w:sz w:val="24"/>
+          <w:szCs w:val="24"/>
+        </w:rPr>
+        <w:t>Maquinas</w:t>
+      </w:r>
+    </w:p>
+    <w:p>
+      <w:pPr>
+        <w:spacing w:after="90" w:line="288" w:lineRule="auto"/>
+        <w:ind w:left="0" w:firstLine="0"/>
+        <w:jc w:val="both"/>
+        <w:rPr>
+          <w:rFonts w:ascii="Times New Roman" w:eastAsia="Times New Roman" w:hAnsi="Times New Roman" w:cs="Times New Roman"/>
+          <w:sz w:val="24"/>
+          <w:szCs w:val="24"/>
+        </w:rPr>
+      </w:pPr>
+      <w:r>
+        <w:rPr>
+          <w:rFonts w:ascii="Times New Roman" w:eastAsia="Times New Roman" w:hAnsi="Times New Roman" w:cs="Times New Roman"/>
+          <w:sz w:val="24"/>
+          <w:szCs w:val="24"/>
+        </w:rPr>
+        <w:t>Abre otra ventana, en la cual se listan l</w:t>
+      </w:r>
+      <w:r>
+        <w:rPr>
+          <w:rFonts w:ascii="Times New Roman" w:eastAsia="Times New Roman" w:hAnsi="Times New Roman" w:cs="Times New Roman"/>
+          <w:sz w:val="24"/>
+          <w:szCs w:val="24"/>
+        </w:rPr>
+        <w:t>as maquinas con las que se puede realizar el compuesto.</w:t>
+      </w:r>
+    </w:p>
+    <w:p>
+      <w:pPr>
+        <w:spacing w:after="90" w:line="288" w:lineRule="auto"/>
+        <w:ind w:left="0" w:firstLine="0"/>
+        <w:jc w:val="both"/>
+        <w:rPr>
+          <w:rFonts w:ascii="Times New Roman" w:eastAsia="Times New Roman" w:hAnsi="Times New Roman" w:cs="Times New Roman"/>
+          <w:sz w:val="24"/>
+          <w:szCs w:val="24"/>
+        </w:rPr>
+      </w:pPr>
+      <w:r>
+        <w:rPr>
+          <w:rFonts w:ascii="Times New Roman" w:eastAsia="Times New Roman" w:hAnsi="Times New Roman" w:cs="Times New Roman"/>
+          <w:noProof/>
+          <w:sz w:val="24"/>
+          <w:szCs w:val="24"/>
+        </w:rPr>
+        <w:drawing>
+          <wp:inline distT="0" distB="0" distL="0" distR="0" wp14:anchorId="517F84E7" wp14:editId="57C6AC66">
+            <wp:extent cx="3117850" cy="2679700"/>
+            <wp:effectExtent l="0" t="0" r="6350" b="6350"/>
+            <wp:docPr id="20" name="Imagen 20" descr="Interfaz de usuario gráfica, Aplicación&#10;&#10;Descripción generada automáticamente"/>
+            <wp:cNvGraphicFramePr>
+              <a:graphicFrameLocks xmlns:a="http://schemas.openxmlformats.org/drawingml/2006/main" noChangeAspect="1"/>
+            </wp:cNvGraphicFramePr>
+            <a:graphic xmlns:a="http://schemas.openxmlformats.org/drawingml/2006/main">
+              <a:graphicData uri="http://schemas.openxmlformats.org/drawingml/2006/picture">
+                <pic:pic xmlns:pic="http://schemas.openxmlformats.org/drawingml/2006/picture">
+                  <pic:nvPicPr>
+                    <pic:cNvPr id="20" name="Imagen 20" descr="Interfaz de usuario gráfica, Aplicación&#10;&#10;Descripción generada automáticamente"/>
+                    <pic:cNvPicPr/>
+                  </pic:nvPicPr>
+                  <pic:blipFill>
+                    <a:blip r:embed="rId17" cstate="print">
+                      <a:extLst>
+                        <a:ext uri="{28A0092B-C50C-407E-A947-70E740481C1C}">
+                          <a14:useLocalDpi xmlns:a14="http://schemas.microsoft.com/office/drawing/2010/main" val="0"/>
+                        </a:ext>
+                      </a:extLst>
+                    </a:blip>
+                    <a:stretch>
+                      <a:fillRect/>
+                    </a:stretch>
+                  </pic:blipFill>
+                  <pic:spPr>
+                    <a:xfrm>
+                      <a:off x="0" y="0"/>
+                      <a:ext cx="3117850" cy="2679700"/>
+                    </a:xfrm>
+                    <a:prstGeom prst="rect">
+                      <a:avLst/>
+                    </a:prstGeom>
+                  </pic:spPr>
+                </pic:pic>
+              </a:graphicData>
+            </a:graphic>
+          </wp:inline>
+        </w:drawing>
+      </w:r>
+    </w:p>
+    <w:p>
+      <w:pPr>
+        <w:spacing w:after="90" w:line="288" w:lineRule="auto"/>
+        <w:ind w:left="0" w:firstLine="0"/>
+        <w:jc w:val="center"/>
+      </w:pPr>
+      <w:r>
+        <w:rPr>
+          <w:rFonts w:ascii="Times New Roman" w:eastAsia="Times New Roman" w:hAnsi="Times New Roman" w:cs="Times New Roman"/>
+          <w:i/>
+          <w:sz w:val="20"/>
+          <w:szCs w:val="20"/>
+        </w:rPr>
+        <w:t xml:space="preserve">Figura </w:t>
+      </w:r>
+      <w:r>
+        <w:rPr>
+          <w:rFonts w:ascii="Times New Roman" w:eastAsia="Times New Roman" w:hAnsi="Times New Roman" w:cs="Times New Roman"/>
+          <w:i/>
+          <w:sz w:val="20"/>
+          <w:szCs w:val="20"/>
+        </w:rPr>
+        <w:t>8</w:t>
+      </w:r>
+      <w:r>
+        <w:rPr>
+          <w:rFonts w:ascii="Times New Roman" w:eastAsia="Times New Roman" w:hAnsi="Times New Roman" w:cs="Times New Roman"/>
+          <w:i/>
+          <w:sz w:val="20"/>
+          <w:szCs w:val="20"/>
+        </w:rPr>
+        <w:t>.</w:t>
+      </w:r>
+      <w:r>
+        <w:rPr>
+          <w:rFonts w:ascii="Times New Roman" w:eastAsia="Times New Roman" w:hAnsi="Times New Roman" w:cs="Times New Roman"/>
+          <w:sz w:val="20"/>
+          <w:szCs w:val="20"/>
+        </w:rPr>
+        <w:t xml:space="preserve"> Gestionar </w:t>
+      </w:r>
+      <w:r>
+        <w:rPr>
+          <w:rFonts w:ascii="Times New Roman" w:eastAsia="Times New Roman" w:hAnsi="Times New Roman" w:cs="Times New Roman"/>
+          <w:sz w:val="20"/>
+          <w:szCs w:val="20"/>
+        </w:rPr>
+        <w:t>Maquinas</w:t>
+      </w:r>
+      <w:r>
+        <w:rPr>
+          <w:rFonts w:ascii="Times New Roman" w:eastAsia="Times New Roman" w:hAnsi="Times New Roman" w:cs="Times New Roman"/>
+          <w:sz w:val="20"/>
+          <w:szCs w:val="20"/>
+        </w:rPr>
+        <w:t>.</w:t>
+      </w:r>
+    </w:p>
+    <w:p>
+      <w:r>
+        <w:t xml:space="preserve">         </w:t>
+      </w:r>
+      <w:r>
+        <w:rPr>
+          <w:rFonts w:ascii="Times New Roman" w:eastAsia="Times New Roman" w:hAnsi="Times New Roman" w:cs="Times New Roman"/>
+          <w:sz w:val="20"/>
+          <w:szCs w:val="20"/>
+        </w:rPr>
+        <w:t>Fuente: elaboración propia.</w:t>
+      </w:r>
+    </w:p>
+    <w:p>
+      <w:pPr>
+        <w:spacing w:after="90" w:line="288" w:lineRule="auto"/>
+        <w:ind w:hanging="176"/>
+        <w:jc w:val="both"/>
+      </w:pPr>
+    </w:p>
+    <w:p>
+      <w:pPr>
+        <w:spacing w:after="90" w:line="288" w:lineRule="auto"/>
+        <w:ind w:left="380" w:hanging="380"/>
+        <w:jc w:val="both"/>
+        <w:rPr>
+          <w:rFonts w:ascii="Times New Roman" w:eastAsia="Times New Roman" w:hAnsi="Times New Roman" w:cs="Times New Roman"/>
+          <w:sz w:val="24"/>
+          <w:szCs w:val="24"/>
+        </w:rPr>
+      </w:pPr>
+      <w:r>
+        <w:rPr>
+          <w:rFonts w:ascii="Times New Roman" w:eastAsia="Times New Roman" w:hAnsi="Times New Roman" w:cs="Times New Roman"/>
+          <w:sz w:val="24"/>
+          <w:szCs w:val="24"/>
+        </w:rPr>
+        <w:t>j</w:t>
+      </w:r>
+      <w:r>
+        <w:rPr>
+          <w:rFonts w:ascii="Times New Roman" w:eastAsia="Times New Roman" w:hAnsi="Times New Roman" w:cs="Times New Roman"/>
+          <w:sz w:val="24"/>
+          <w:szCs w:val="24"/>
+        </w:rPr>
+        <w:t>.</w:t>
+      </w:r>
+      <w:r>
+        <w:rPr>
+          <w:rFonts w:ascii="Times New Roman" w:eastAsia="Times New Roman" w:hAnsi="Times New Roman" w:cs="Times New Roman"/>
+          <w:sz w:val="24"/>
+          <w:szCs w:val="24"/>
+        </w:rPr>
+        <w:tab/>
+      </w:r>
+      <w:r>
+        <w:rPr>
+          <w:rFonts w:ascii="Times New Roman" w:eastAsia="Times New Roman" w:hAnsi="Times New Roman" w:cs="Times New Roman"/>
+          <w:sz w:val="24"/>
+          <w:szCs w:val="24"/>
+        </w:rPr>
+        <w:t>Inicializar</w:t>
+      </w:r>
+    </w:p>
+    <w:p>
+      <w:pPr>
+        <w:spacing w:after="90" w:line="288" w:lineRule="auto"/>
+        <w:ind w:left="0" w:firstLine="0"/>
+        <w:jc w:val="both"/>
+        <w:rPr>
+          <w:rFonts w:ascii="Times New Roman" w:eastAsia="Times New Roman" w:hAnsi="Times New Roman" w:cs="Times New Roman"/>
+          <w:sz w:val="24"/>
+          <w:szCs w:val="24"/>
+        </w:rPr>
+      </w:pPr>
+      <w:r>
+        <w:rPr>
+          <w:rFonts w:ascii="Times New Roman" w:eastAsia="Times New Roman" w:hAnsi="Times New Roman" w:cs="Times New Roman"/>
+          <w:sz w:val="24"/>
+          <w:szCs w:val="24"/>
+        </w:rPr>
+        <w:t>Borra los datos de la aplicación</w:t>
+      </w:r>
+      <w:r>
+        <w:rPr>
+          <w:rFonts w:ascii="Times New Roman" w:eastAsia="Times New Roman" w:hAnsi="Times New Roman" w:cs="Times New Roman"/>
+          <w:sz w:val="24"/>
+          <w:szCs w:val="24"/>
+        </w:rPr>
+        <w:t xml:space="preserve"> y permite volver a cargar otro archivo</w:t>
+      </w:r>
+      <w:r>
+        <w:rPr>
+          <w:rFonts w:ascii="Times New Roman" w:eastAsia="Times New Roman" w:hAnsi="Times New Roman" w:cs="Times New Roman"/>
+          <w:sz w:val="24"/>
+          <w:szCs w:val="24"/>
+        </w:rPr>
+        <w:t>.</w:t>
+      </w:r>
+    </w:p>
+    <w:p>
+      <w:pPr>
+        <w:spacing w:line="276" w:lineRule="auto"/>
+        <w:ind w:left="0" w:firstLine="0"/>
+      </w:pPr>
+      <w:r>
+        <w:rPr>
+          <w:rFonts w:ascii="Arial" w:eastAsia="Arial" w:hAnsi="Arial" w:cs="Arial"/>
+          <w:b/>
+        </w:rPr>
+        <w:lastRenderedPageBreak/>
+        <w:t>Conclusio</w:t>
+      </w:r>
+      <w:r>
+        <w:rPr>
+          <w:rFonts w:ascii="Arial" w:eastAsia="Arial" w:hAnsi="Arial" w:cs="Arial"/>
+          <w:b/>
+        </w:rPr>
+        <w:t>n</w:t>
+      </w:r>
+      <w:r>
+        <w:rPr>
+          <w:rFonts w:ascii="Arial" w:eastAsia="Arial" w:hAnsi="Arial" w:cs="Arial"/>
+          <w:b/>
+        </w:rPr>
+        <w:t>es</w:t>
+      </w:r>
+    </w:p>
+    <w:p>
+      <w:pPr>
+        <w:spacing w:line="276" w:lineRule="auto"/>
+        <w:ind w:left="0" w:firstLine="0"/>
+        <w:jc w:val="both"/>
+        <w:rPr>
+          <w:rFonts w:ascii="Times New Roman" w:eastAsia="Times New Roman" w:hAnsi="Times New Roman" w:cs="Times New Roman"/>
+          <w:sz w:val="24"/>
+          <w:szCs w:val="24"/>
+        </w:rPr>
+      </w:pPr>
+      <w:r>
+        <w:rPr>
+          <w:rFonts w:ascii="Times New Roman" w:eastAsia="Times New Roman" w:hAnsi="Times New Roman" w:cs="Times New Roman"/>
+          <w:sz w:val="24"/>
+          <w:szCs w:val="24"/>
+        </w:rPr>
+        <w:t xml:space="preserve">En resumen, cada tema mencionado es importante para </w:t>
+      </w:r>
+      <w:r>
+        <w:rPr>
+          <w:rFonts w:ascii="Times New Roman" w:eastAsia="Times New Roman" w:hAnsi="Times New Roman" w:cs="Times New Roman"/>
+          <w:sz w:val="24"/>
+          <w:szCs w:val="24"/>
+        </w:rPr>
+        <w:t xml:space="preserve">la realización del software, ya que se complementan para los diferentes manejos de los datos de los </w:t>
+      </w:r>
+      <w:r>
+        <w:rPr>
+          <w:rFonts w:ascii="Times New Roman" w:eastAsia="Times New Roman" w:hAnsi="Times New Roman" w:cs="Times New Roman"/>
+          <w:sz w:val="24"/>
+          <w:szCs w:val="24"/>
+        </w:rPr>
+        <w:t>elementos químicos</w:t>
+      </w:r>
+      <w:r>
+        <w:rPr>
+          <w:rFonts w:ascii="Times New Roman" w:eastAsia="Times New Roman" w:hAnsi="Times New Roman" w:cs="Times New Roman"/>
+          <w:sz w:val="24"/>
+          <w:szCs w:val="24"/>
+        </w:rPr>
+        <w:t>.</w:t>
+      </w:r>
+    </w:p>
+    <w:p>
+      <w:pPr>
+        <w:spacing w:line="276" w:lineRule="auto"/>
+        <w:ind w:left="0" w:firstLine="0"/>
+        <w:jc w:val="both"/>
+      </w:pPr>
+    </w:p>
+    <w:p>
+      <w:pPr>
+        <w:spacing w:line="276" w:lineRule="auto"/>
+        <w:ind w:left="0" w:firstLine="0"/>
+        <w:jc w:val="both"/>
+        <w:rPr>
+          <w:rFonts w:ascii="Times New Roman" w:eastAsia="Times New Roman" w:hAnsi="Times New Roman" w:cs="Times New Roman"/>
+          <w:sz w:val="24"/>
+          <w:szCs w:val="24"/>
+        </w:rPr>
+      </w:pPr>
+      <w:r>
+        <w:rPr>
+          <w:rFonts w:ascii="Times New Roman" w:eastAsia="Times New Roman" w:hAnsi="Times New Roman" w:cs="Times New Roman"/>
+          <w:sz w:val="24"/>
+          <w:szCs w:val="24"/>
+        </w:rPr>
+        <w:t>Es de suma importancia manejar correctamente las herramientas, ya que de lo contrario se tendrán errores que impiden el flujo correcto del sistema.</w:t>
+      </w:r>
+    </w:p>
+    <w:p>
+      <w:pPr>
+        <w:spacing w:line="276" w:lineRule="auto"/>
+        <w:ind w:left="0" w:firstLine="0"/>
+        <w:jc w:val="both"/>
+        <w:rPr>
+          <w:rFonts w:ascii="Times New Roman" w:eastAsia="Times New Roman" w:hAnsi="Times New Roman" w:cs="Times New Roman"/>
+          <w:sz w:val="24"/>
+          <w:szCs w:val="24"/>
+        </w:rPr>
+      </w:pPr>
+    </w:p>
+    <w:p>
+      <w:pPr>
+        <w:spacing w:line="276" w:lineRule="auto"/>
+        <w:ind w:left="0" w:firstLine="0"/>
+        <w:jc w:val="both"/>
+        <w:rPr>
+          <w:rFonts w:ascii="Times New Roman" w:eastAsia="Times New Roman" w:hAnsi="Times New Roman" w:cs="Times New Roman"/>
+          <w:sz w:val="24"/>
+          <w:szCs w:val="24"/>
+        </w:rPr>
+      </w:pPr>
+      <w:r>
+        <w:rPr>
+          <w:rFonts w:ascii="Times New Roman" w:eastAsia="Times New Roman" w:hAnsi="Times New Roman" w:cs="Times New Roman"/>
+          <w:sz w:val="24"/>
+          <w:szCs w:val="24"/>
+        </w:rPr>
+        <w:t>Para finalizar, puede tomar en cuenta que el diseño del funcionamiento del software es importante realizarlo con anterioridad, ya que tiene la ventaja de evitar errores, y se observa a mas detalle el funcionamiento que tendrá el software.</w:t>
+      </w:r>
+    </w:p>
+    <w:p>
+      <w:pPr>
+        <w:spacing w:line="276" w:lineRule="auto"/>
+        <w:ind w:left="0" w:firstLine="0"/>
+        <w:jc w:val="both"/>
+        <w:rPr>
+          <w:rFonts w:ascii="Times New Roman" w:eastAsia="Times New Roman" w:hAnsi="Times New Roman" w:cs="Times New Roman"/>
+          <w:sz w:val="24"/>
+          <w:szCs w:val="24"/>
+        </w:rPr>
+      </w:pPr>
+    </w:p>
+    <w:p>
+      <w:pPr>
+        <w:spacing w:line="276" w:lineRule="auto"/>
+        <w:ind w:left="0" w:firstLine="0"/>
+        <w:rPr>
+          <w:rFonts w:ascii="Carlito"/>
+        </w:rPr>
+      </w:pPr>
+    </w:p>
+    <w:p>
+      <w:pPr>
+        <w:spacing w:line="276" w:lineRule="auto"/>
+        <w:ind w:left="0" w:firstLine="0"/>
+        <w:rPr>
+          <w:rFonts w:ascii="Carlito"/>
+        </w:rPr>
+      </w:pPr>
+    </w:p>
+    <w:p>
+      <w:pPr>
+        <w:spacing w:line="276" w:lineRule="auto"/>
+        <w:ind w:left="0" w:firstLine="0"/>
+      </w:pPr>
+      <w:r>
+        <w:rPr>
+          <w:rFonts w:ascii="Arial" w:eastAsia="Arial" w:hAnsi="Arial" w:cs="Arial"/>
+          <w:b/>
+        </w:rPr>
+        <w:t xml:space="preserve">Referencias bibliográficas </w:t>
+      </w:r>
+    </w:p>
+    <w:p>
+      <w:pPr>
+        <w:spacing w:line="276" w:lineRule="auto"/>
+        <w:ind w:left="0" w:firstLine="0"/>
+      </w:pPr>
+    </w:p>
+    <w:p>
+      <w:pPr>
+        <w:pStyle w:val="Bibliografa"/>
+        <w:ind w:left="0" w:firstLine="0"/>
+        <w:rPr>
+          <w:rFonts w:ascii="Times New Roman" w:hAnsi="Times New Roman" w:cs="Times New Roman"/>
+          <w:noProof/>
+          <w:sz w:val="24"/>
+          <w:szCs w:val="24"/>
+          <w:lang w:val="es-ES"/>
+        </w:rPr>
+      </w:pPr>
+      <w:r>
+        <w:rPr>
+          <w:rFonts w:ascii="Times New Roman" w:hAnsi="Times New Roman" w:cs="Times New Roman"/>
+          <w:noProof/>
+          <w:sz w:val="24"/>
+          <w:szCs w:val="24"/>
+          <w:lang w:val="es-ES"/>
+        </w:rPr>
+        <w:t>G</w:t>
+      </w:r>
+      <w:r>
+        <w:rPr>
+          <w:rFonts w:ascii="Times New Roman" w:hAnsi="Times New Roman" w:cs="Times New Roman"/>
+          <w:noProof/>
+          <w:sz w:val="24"/>
+          <w:szCs w:val="24"/>
+          <w:lang w:val="es-ES"/>
+        </w:rPr>
+        <w:t xml:space="preserve">raphviz. (28 de 02 de 2023). </w:t>
+      </w:r>
+      <w:r>
+        <w:rPr>
+          <w:rFonts w:ascii="Times New Roman" w:hAnsi="Times New Roman" w:cs="Times New Roman"/>
+          <w:i/>
+          <w:iCs/>
+          <w:noProof/>
+          <w:sz w:val="24"/>
+          <w:szCs w:val="24"/>
+          <w:lang w:val="es-ES"/>
+        </w:rPr>
+        <w:t>graphviz</w:t>
+      </w:r>
+      <w:r>
+        <w:rPr>
+          <w:rFonts w:ascii="Times New Roman" w:hAnsi="Times New Roman" w:cs="Times New Roman"/>
+          <w:noProof/>
+          <w:sz w:val="24"/>
+          <w:szCs w:val="24"/>
+          <w:lang w:val="es-ES"/>
+        </w:rPr>
+        <w:t>. Obtenido de graphviz: https://graphviz.org/</w:t>
+      </w:r>
+    </w:p>
+    <w:p>
+      <w:pPr>
+        <w:spacing w:line="276" w:lineRule="auto"/>
+        <w:ind w:left="0" w:firstLine="0"/>
+        <w:rPr>
+          <w:rFonts w:ascii="Times New Roman" w:eastAsia="Times New Roman" w:hAnsi="Times New Roman" w:cs="Times New Roman"/>
+          <w:sz w:val="24"/>
+          <w:szCs w:val="24"/>
+          <w:lang w:val="es-ES"/>
+        </w:rPr>
+      </w:pPr>
+    </w:p>
+    <w:p>
+      <w:pPr>
+        <w:pStyle w:val="Bibliografa"/>
+        <w:ind w:left="720" w:hanging="720"/>
+        <w:rPr>
+          <w:rFonts w:ascii="Times New Roman" w:hAnsi="Times New Roman" w:cs="Times New Roman"/>
+          <w:noProof/>
+          <w:sz w:val="24"/>
+          <w:szCs w:val="24"/>
+          <w:lang w:val="en-US"/>
+        </w:rPr>
+      </w:pPr>
+      <w:r>
+        <w:rPr>
+          <w:rFonts w:ascii="Times New Roman" w:hAnsi="Times New Roman" w:cs="Times New Roman"/>
+          <w:noProof/>
+          <w:sz w:val="24"/>
+          <w:szCs w:val="24"/>
+          <w:lang w:val="es-ES"/>
+        </w:rPr>
+        <w:t xml:space="preserve">Luis Joyanes Aguilar, I. Z. (2008). </w:t>
+      </w:r>
+      <w:r>
+        <w:rPr>
+          <w:rFonts w:ascii="Times New Roman" w:hAnsi="Times New Roman" w:cs="Times New Roman"/>
+          <w:i/>
+          <w:iCs/>
+          <w:noProof/>
+          <w:sz w:val="24"/>
+          <w:szCs w:val="24"/>
+          <w:lang w:val="es-ES"/>
+        </w:rPr>
+        <w:t>Estructuras de datos en Java.</w:t>
+      </w:r>
+      <w:r>
+        <w:rPr>
+          <w:rFonts w:ascii="Times New Roman" w:hAnsi="Times New Roman" w:cs="Times New Roman"/>
+          <w:noProof/>
+          <w:sz w:val="24"/>
+          <w:szCs w:val="24"/>
+          <w:lang w:val="es-ES"/>
+        </w:rPr>
+        <w:t xml:space="preserve"> </w:t>
+      </w:r>
+      <w:r>
+        <w:rPr>
+          <w:rFonts w:ascii="Times New Roman" w:hAnsi="Times New Roman" w:cs="Times New Roman"/>
+          <w:noProof/>
+          <w:sz w:val="24"/>
+          <w:szCs w:val="24"/>
+          <w:lang w:val="en-US"/>
+        </w:rPr>
+        <w:t>España: Mc Graw Hill.</w:t>
+      </w:r>
+    </w:p>
+    <w:p>
+      <w:pPr>
+        <w:spacing w:line="276" w:lineRule="auto"/>
+        <w:ind w:left="0" w:firstLine="0"/>
+        <w:rPr>
+          <w:lang w:val="en-US"/>
+        </w:rPr>
+      </w:pPr>
+    </w:p>
+    <w:p>
+      <w:pPr>
+        <w:pStyle w:val="Bibliografa"/>
+        <w:ind w:left="720" w:hanging="720"/>
+        <w:rPr>
+          <w:rFonts w:ascii="Times New Roman" w:hAnsi="Times New Roman" w:cs="Times New Roman"/>
+          <w:noProof/>
+          <w:sz w:val="24"/>
+          <w:szCs w:val="24"/>
+          <w:lang w:val="en-US"/>
+        </w:rPr>
+      </w:pPr>
+      <w:r>
+        <w:rPr>
+          <w:rFonts w:ascii="Times New Roman" w:hAnsi="Times New Roman" w:cs="Times New Roman"/>
+          <w:noProof/>
+          <w:sz w:val="24"/>
+          <w:szCs w:val="24"/>
+          <w:lang w:val="en-US"/>
+        </w:rPr>
+        <w:t xml:space="preserve">North, E. R. (2015). </w:t>
+      </w:r>
+      <w:r>
+        <w:rPr>
+          <w:rFonts w:ascii="Times New Roman" w:hAnsi="Times New Roman" w:cs="Times New Roman"/>
+          <w:i/>
+          <w:iCs/>
+          <w:noProof/>
+          <w:sz w:val="24"/>
+          <w:szCs w:val="24"/>
+          <w:lang w:val="en-US"/>
+        </w:rPr>
+        <w:t>Drawing graphs with dot.</w:t>
+      </w:r>
+      <w:r>
+        <w:rPr>
+          <w:rFonts w:ascii="Times New Roman" w:hAnsi="Times New Roman" w:cs="Times New Roman"/>
+          <w:noProof/>
+          <w:sz w:val="24"/>
+          <w:szCs w:val="24"/>
+          <w:lang w:val="en-US"/>
+        </w:rPr>
+        <w:t xml:space="preserve"> </w:t>
+      </w:r>
+    </w:p>
+    <w:p>
+      <w:pPr>
+        <w:spacing w:line="276" w:lineRule="auto"/>
+        <w:ind w:left="0" w:firstLine="0"/>
+        <w:rPr>
+          <w:lang w:val="en-US"/>
+        </w:rPr>
+      </w:pPr>
+    </w:p>
+    <w:p>
+      <w:pPr>
+        <w:pStyle w:val="Bibliografa"/>
+        <w:ind w:left="720" w:hanging="720"/>
+        <w:rPr>
+          <w:rFonts w:ascii="Times New Roman" w:hAnsi="Times New Roman" w:cs="Times New Roman"/>
+          <w:noProof/>
+          <w:sz w:val="24"/>
+          <w:szCs w:val="24"/>
+          <w:lang w:val="en-US"/>
+        </w:rPr>
+      </w:pPr>
+      <w:r>
+        <w:rPr>
+          <w:rFonts w:ascii="Times New Roman" w:hAnsi="Times New Roman" w:cs="Times New Roman"/>
+          <w:noProof/>
+          <w:sz w:val="24"/>
+          <w:szCs w:val="24"/>
+          <w:lang w:val="en-US"/>
+        </w:rPr>
+        <w:t xml:space="preserve">w3schools. (25 de 02 de 2023). </w:t>
+      </w:r>
+      <w:r>
+        <w:rPr>
+          <w:rFonts w:ascii="Times New Roman" w:hAnsi="Times New Roman" w:cs="Times New Roman"/>
+          <w:i/>
+          <w:iCs/>
+          <w:noProof/>
+          <w:sz w:val="24"/>
+          <w:szCs w:val="24"/>
+          <w:lang w:val="en-US"/>
+        </w:rPr>
+        <w:t>w3schools</w:t>
+      </w:r>
+      <w:r>
+        <w:rPr>
+          <w:rFonts w:ascii="Times New Roman" w:hAnsi="Times New Roman" w:cs="Times New Roman"/>
+          <w:noProof/>
+          <w:sz w:val="24"/>
+          <w:szCs w:val="24"/>
+          <w:lang w:val="en-US"/>
+        </w:rPr>
+        <w:t>. Obtenido de w3schools: https://www.w3schools.com/xml/default.asp</w:t>
+      </w:r>
+    </w:p>
+    <w:p>
+      <w:pPr>
+        <w:spacing w:line="276" w:lineRule="auto"/>
+        <w:ind w:left="0" w:firstLine="0"/>
+        <w:rPr>
+          <w:lang w:val="en-US"/>
+        </w:rPr>
+      </w:pPr>
+    </w:p>
+    <w:p>
+      <w:pPr>
+        <w:spacing w:line="276" w:lineRule="auto"/>
+        <w:ind w:left="0" w:firstLine="0"/>
+        <w:rPr>
+          <w:lang w:val="en-US"/>
+        </w:rPr>
+      </w:pPr>
+    </w:p>
+    <w:p>
+      <w:pPr>
+        <w:spacing w:line="276" w:lineRule="auto"/>
+        <w:ind w:left="0" w:firstLine="0"/>
+        <w:rPr>
+          <w:rFonts w:ascii="Arial" w:eastAsia="Arial" w:hAnsi="Arial" w:cs="Arial"/>
+          <w:b/>
+          <w:lang w:val="en-US"/>
+        </w:rPr>
+      </w:pPr>
+    </w:p>
+    <w:p>
+      <w:pPr>
+        <w:spacing w:line="276" w:lineRule="auto"/>
+        <w:ind w:left="0" w:firstLine="0"/>
+        <w:jc w:val="both"/>
+        <w:rPr>
+          <w:lang w:val="en-US"/>
+        </w:rPr>
+      </w:pPr>
+    </w:p>
+    <w:p>
+      <w:pPr>
+        <w:spacing w:line="276" w:lineRule="auto"/>
+        <w:ind w:left="0" w:firstLine="0"/>
+        <w:rPr>
+          <w:lang w:val="en-US"/>
+        </w:rPr>
+      </w:pPr>
+    </w:p>
+    <w:p>
+      <w:pPr>
+        <w:spacing w:line="276" w:lineRule="auto"/>
+        <w:ind w:left="0" w:firstLine="0"/>
+        <w:rPr>
+          <w:rFonts w:ascii="Times New Roman" w:eastAsia="Times New Roman" w:hAnsi="Times New Roman" w:cs="Times New Roman"/>
+          <w:sz w:val="24"/>
+          <w:szCs w:val="24"/>
+          <w:lang w:val="en-US"/>
+        </w:rPr>
+      </w:pPr>
+      <w:r>
+        <w:rPr>
+          <w:rFonts w:ascii="Times New Roman" w:eastAsia="Times New Roman" w:hAnsi="Times New Roman" w:cs="Times New Roman"/>
+          <w:sz w:val="24"/>
+          <w:szCs w:val="24"/>
+          <w:lang w:val="en-US"/>
+        </w:rPr>
+        <w:t xml:space="preserve"> </w:t>
+      </w:r>
+    </w:p>
+    <w:p>
+      <w:pPr>
+        <w:spacing w:line="276" w:lineRule="auto"/>
+        <w:ind w:left="0" w:firstLine="0"/>
+        <w:rPr>
+          <w:rFonts w:ascii="Times New Roman" w:eastAsia="Times New Roman" w:hAnsi="Times New Roman" w:cs="Times New Roman"/>
+          <w:sz w:val="24"/>
+          <w:szCs w:val="24"/>
+          <w:lang w:val="en-US"/>
+        </w:rPr>
+      </w:pPr>
+    </w:p>
+    <w:p>
+      <w:pPr>
+        <w:spacing w:line="276" w:lineRule="auto"/>
+        <w:ind w:left="0" w:firstLine="0"/>
+        <w:rPr>
+          <w:rFonts w:ascii="Times New Roman" w:eastAsia="Times New Roman" w:hAnsi="Times New Roman" w:cs="Times New Roman"/>
+          <w:sz w:val="24"/>
+          <w:szCs w:val="24"/>
+          <w:lang w:val="en-US"/>
+        </w:rPr>
+      </w:pPr>
+    </w:p>
+    <w:p>
+      <w:pPr>
+        <w:spacing w:line="276" w:lineRule="auto"/>
+        <w:ind w:left="0" w:firstLine="0"/>
+        <w:rPr>
+          <w:rFonts w:ascii="Times New Roman" w:eastAsia="Times New Roman" w:hAnsi="Times New Roman" w:cs="Times New Roman"/>
+          <w:sz w:val="24"/>
+          <w:szCs w:val="24"/>
+          <w:lang w:val="en-US"/>
+        </w:rPr>
+      </w:pPr>
+    </w:p>
+    <w:p>
+      <w:pPr>
+        <w:spacing w:line="276" w:lineRule="auto"/>
+        <w:ind w:left="0" w:firstLine="0"/>
+        <w:rPr>
+          <w:rFonts w:ascii="Times New Roman" w:eastAsia="Times New Roman" w:hAnsi="Times New Roman" w:cs="Times New Roman"/>
+          <w:b/>
+          <w:sz w:val="24"/>
+          <w:szCs w:val="24"/>
+        </w:rPr>
+      </w:pPr>
+      <w:r>
+        <w:rPr>
+          <w:rFonts w:ascii="Times New Roman" w:eastAsia="Times New Roman" w:hAnsi="Times New Roman" w:cs="Times New Roman"/>
+          <w:b/>
+          <w:sz w:val="24"/>
+          <w:szCs w:val="24"/>
+        </w:rPr>
+        <w:t>Anexos</w:t>
+      </w:r>
+    </w:p>
+    <w:p>
+      <w:pPr>
+        <w:spacing w:after="90" w:line="288" w:lineRule="auto"/>
+        <w:ind w:left="0" w:firstLine="0"/>
+        <w:jc w:val="both"/>
+      </w:pPr>
+      <w:r>
+        <w:rPr>
+          <w:rFonts w:ascii="Times New Roman" w:eastAsia="Times New Roman" w:hAnsi="Times New Roman" w:cs="Times New Roman"/>
+          <w:sz w:val="24"/>
+          <w:szCs w:val="24"/>
+        </w:rPr>
+        <w:t>Imagen I.</w:t>
+      </w:r>
+    </w:p>
+    <w:p>
+      <w:pPr>
+        <w:spacing w:after="90" w:line="288" w:lineRule="auto"/>
+        <w:ind w:left="800" w:hanging="800"/>
+        <w:jc w:val="both"/>
+      </w:pPr>
+      <w:r>
+        <w:rPr>
+          <w:rFonts w:ascii="Times New Roman" w:eastAsia="Times New Roman" w:hAnsi="Times New Roman" w:cs="Times New Roman"/>
+          <w:i/>
+          <w:sz w:val="24"/>
+          <w:szCs w:val="24"/>
+        </w:rPr>
+        <w:t xml:space="preserve">Diagrama de </w:t>
+      </w:r>
+      <w:r>
+        <w:rPr>
+          <w:rFonts w:ascii="Times New Roman" w:eastAsia="Times New Roman" w:hAnsi="Times New Roman" w:cs="Times New Roman"/>
+          <w:i/>
+          <w:sz w:val="24"/>
+          <w:szCs w:val="24"/>
+        </w:rPr>
+        <w:t>C</w:t>
+      </w:r>
+      <w:r>
+        <w:rPr>
+          <w:rFonts w:ascii="Times New Roman" w:eastAsia="Times New Roman" w:hAnsi="Times New Roman" w:cs="Times New Roman"/>
+          <w:i/>
+          <w:sz w:val="24"/>
+          <w:szCs w:val="24"/>
+        </w:rPr>
+        <w:t>lases.</w:t>
+      </w:r>
+    </w:p>
+    <w:p>
+      <w:pPr>
+        <w:spacing w:line="276" w:lineRule="auto"/>
+        <w:ind w:left="0" w:firstLine="0"/>
+        <w:jc w:val="center"/>
+        <w:rPr>
+          <w:u w:val="single"/>
+          <w:lang w:val="es-419"/>
+        </w:rPr>
+      </w:pPr>
+      <w:r>
+        <w:rPr>
+          <w:noProof/>
+          <w:u w:val="single"/>
+          <w:lang w:val="es-419"/>
+        </w:rPr>
+        <w:drawing>
+          <wp:inline distT="0" distB="0" distL="0" distR="0" wp14:anchorId="41D6588E" wp14:editId="053277D2">
+            <wp:extent cx="3117850" cy="2229485"/>
+            <wp:effectExtent l="0" t="0" r="6350" b="0"/>
+            <wp:docPr id="12" name="Imagen 12" descr="Diagrama&#10;&#10;Descripción generada automáticamente"/>
+            <wp:cNvGraphicFramePr>
+              <a:graphicFrameLocks xmlns:a="http://schemas.openxmlformats.org/drawingml/2006/main" noChangeAspect="1"/>
+            </wp:cNvGraphicFramePr>
+            <a:graphic xmlns:a="http://schemas.openxmlformats.org/drawingml/2006/main">
+              <a:graphicData uri="http://schemas.openxmlformats.org/drawingml/2006/picture">
+                <pic:pic xmlns:pic="http://schemas.openxmlformats.org/drawingml/2006/picture">
+                  <pic:nvPicPr>
+                    <pic:cNvPr id="12" name="Imagen 12" descr="Diagrama&#10;&#10;Descripción generada automáticamente"/>
+                    <pic:cNvPicPr/>
+                  </pic:nvPicPr>
+                  <pic:blipFill>
+                    <a:blip r:embed="rId18">
+                      <a:extLst>
+                        <a:ext uri="{28A0092B-C50C-407E-A947-70E740481C1C}">
+                          <a14:useLocalDpi xmlns:a14="http://schemas.microsoft.com/office/drawing/2010/main" val="0"/>
+                        </a:ext>
+                      </a:extLst>
+                    </a:blip>
+                    <a:stretch>
+                      <a:fillRect/>
+                    </a:stretch>
+                  </pic:blipFill>
+                  <pic:spPr>
+                    <a:xfrm>
+                      <a:off x="0" y="0"/>
+                      <a:ext cx="3117850" cy="2229485"/>
+                    </a:xfrm>
+                    <a:prstGeom prst="rect">
+                      <a:avLst/>
+                    </a:prstGeom>
+                  </pic:spPr>
+                </pic:pic>
+              </a:graphicData>
+            </a:graphic>
+          </wp:inline>
+        </w:drawing>
+      </w:r>
+    </w:p>
+    <w:p>
+      <w:pPr>
+        <w:spacing w:after="90" w:line="288" w:lineRule="auto"/>
         <w:ind w:left="360" w:firstLine="0"/>
         <w:jc w:val="center"/>
         <w:rPr>
@@ -2703,212 +4007,7 @@
     <w:p>
       <w:pPr>
         <w:spacing w:after="90" w:line="288" w:lineRule="auto"/>
-        <w:ind w:left="360" w:firstLine="0"/>
-        <w:jc w:val="center"/>
-        <w:rPr>
-          <w:rFonts w:ascii="Times New Roman" w:eastAsia="Times New Roman" w:hAnsi="Times New Roman" w:cs="Times New Roman"/>
-          <w:sz w:val="20"/>
-          <w:szCs w:val="20"/>
-        </w:rPr>
-      </w:pPr>
-    </w:p>
-    <w:p>
-      <w:pPr>
-        <w:spacing w:after="90" w:line="288" w:lineRule="auto"/>
-        <w:ind w:left="360" w:firstLine="0"/>
-        <w:jc w:val="center"/>
-        <w:rPr>
-          <w:rFonts w:ascii="Times New Roman" w:eastAsia="Times New Roman" w:hAnsi="Times New Roman" w:cs="Times New Roman"/>
-          <w:sz w:val="20"/>
-          <w:szCs w:val="20"/>
-        </w:rPr>
-      </w:pPr>
-    </w:p>
-    <w:p>
-      <w:pPr>
-        <w:spacing w:after="90" w:line="288" w:lineRule="auto"/>
-        <w:ind w:left="360" w:firstLine="0"/>
-        <w:jc w:val="center"/>
-        <w:rPr>
-          <w:rFonts w:ascii="Times New Roman" w:eastAsia="Times New Roman" w:hAnsi="Times New Roman" w:cs="Times New Roman"/>
-          <w:sz w:val="20"/>
-          <w:szCs w:val="20"/>
-        </w:rPr>
-      </w:pPr>
-    </w:p>
-    <w:p>
-      <w:pPr>
-        <w:spacing w:after="90" w:line="288" w:lineRule="auto"/>
-        <w:ind w:left="360" w:firstLine="0"/>
-        <w:jc w:val="center"/>
-        <w:rPr>
-          <w:rFonts w:ascii="Times New Roman" w:eastAsia="Times New Roman" w:hAnsi="Times New Roman" w:cs="Times New Roman"/>
-          <w:sz w:val="20"/>
-          <w:szCs w:val="20"/>
-        </w:rPr>
-      </w:pPr>
-    </w:p>
-    <w:p>
-      <w:pPr>
-        <w:spacing w:after="90" w:line="288" w:lineRule="auto"/>
-        <w:ind w:left="360" w:firstLine="0"/>
-        <w:jc w:val="center"/>
-        <w:rPr>
-          <w:rFonts w:ascii="Times New Roman" w:eastAsia="Times New Roman" w:hAnsi="Times New Roman" w:cs="Times New Roman"/>
-          <w:sz w:val="20"/>
-          <w:szCs w:val="20"/>
-        </w:rPr>
-      </w:pPr>
-    </w:p>
-    <w:p>
-      <w:pPr>
-        <w:spacing w:after="90" w:line="288" w:lineRule="auto"/>
-        <w:ind w:left="360" w:firstLine="0"/>
-        <w:jc w:val="center"/>
-        <w:rPr>
-          <w:rFonts w:ascii="Times New Roman" w:eastAsia="Times New Roman" w:hAnsi="Times New Roman" w:cs="Times New Roman"/>
-          <w:sz w:val="20"/>
-          <w:szCs w:val="20"/>
-        </w:rPr>
-      </w:pPr>
-    </w:p>
-    <w:p>
-      <w:pPr>
-        <w:spacing w:after="90" w:line="288" w:lineRule="auto"/>
-        <w:ind w:left="360" w:firstLine="0"/>
-        <w:jc w:val="center"/>
-        <w:rPr>
-          <w:rFonts w:ascii="Times New Roman" w:eastAsia="Times New Roman" w:hAnsi="Times New Roman" w:cs="Times New Roman"/>
-          <w:sz w:val="20"/>
-          <w:szCs w:val="20"/>
-        </w:rPr>
-      </w:pPr>
-    </w:p>
-    <w:p>
-      <w:pPr>
-        <w:spacing w:after="90" w:line="288" w:lineRule="auto"/>
-        <w:ind w:left="360" w:firstLine="0"/>
-        <w:jc w:val="center"/>
-        <w:rPr>
-          <w:rFonts w:ascii="Times New Roman" w:eastAsia="Times New Roman" w:hAnsi="Times New Roman" w:cs="Times New Roman"/>
-          <w:sz w:val="20"/>
-          <w:szCs w:val="20"/>
-        </w:rPr>
-      </w:pPr>
-    </w:p>
-    <w:p>
-      <w:pPr>
-        <w:spacing w:after="90" w:line="288" w:lineRule="auto"/>
-        <w:ind w:left="360" w:firstLine="0"/>
-        <w:jc w:val="center"/>
-        <w:rPr>
-          <w:rFonts w:ascii="Times New Roman" w:eastAsia="Times New Roman" w:hAnsi="Times New Roman" w:cs="Times New Roman"/>
-          <w:sz w:val="20"/>
-          <w:szCs w:val="20"/>
-        </w:rPr>
-      </w:pPr>
-    </w:p>
-    <w:p>
-      <w:pPr>
-        <w:spacing w:after="90" w:line="288" w:lineRule="auto"/>
-        <w:ind w:left="360" w:firstLine="0"/>
-        <w:jc w:val="center"/>
-        <w:rPr>
-          <w:rFonts w:ascii="Times New Roman" w:eastAsia="Times New Roman" w:hAnsi="Times New Roman" w:cs="Times New Roman"/>
-          <w:sz w:val="20"/>
-          <w:szCs w:val="20"/>
-        </w:rPr>
-      </w:pPr>
-    </w:p>
-    <w:p>
-      <w:pPr>
-        <w:spacing w:after="90" w:line="288" w:lineRule="auto"/>
-        <w:ind w:left="360" w:firstLine="0"/>
-        <w:jc w:val="center"/>
-        <w:rPr>
-          <w:rFonts w:ascii="Times New Roman" w:eastAsia="Times New Roman" w:hAnsi="Times New Roman" w:cs="Times New Roman"/>
-          <w:sz w:val="20"/>
-          <w:szCs w:val="20"/>
-        </w:rPr>
-      </w:pPr>
-    </w:p>
-    <w:p>
-      <w:pPr>
-        <w:spacing w:after="90" w:line="288" w:lineRule="auto"/>
-        <w:ind w:left="360" w:firstLine="0"/>
-        <w:jc w:val="center"/>
-        <w:rPr>
-          <w:rFonts w:ascii="Times New Roman" w:eastAsia="Times New Roman" w:hAnsi="Times New Roman" w:cs="Times New Roman"/>
-          <w:sz w:val="20"/>
-          <w:szCs w:val="20"/>
-        </w:rPr>
-      </w:pPr>
-    </w:p>
-    <w:p>
-      <w:pPr>
-        <w:spacing w:after="90" w:line="288" w:lineRule="auto"/>
-        <w:ind w:left="360" w:firstLine="0"/>
-        <w:jc w:val="center"/>
-        <w:rPr>
-          <w:rFonts w:ascii="Times New Roman" w:eastAsia="Times New Roman" w:hAnsi="Times New Roman" w:cs="Times New Roman"/>
-          <w:sz w:val="20"/>
-          <w:szCs w:val="20"/>
-        </w:rPr>
-      </w:pPr>
-    </w:p>
-    <w:p>
-      <w:pPr>
-        <w:spacing w:after="90" w:line="288" w:lineRule="auto"/>
-        <w:ind w:left="360" w:firstLine="0"/>
-        <w:jc w:val="center"/>
-        <w:rPr>
-          <w:rFonts w:ascii="Times New Roman" w:eastAsia="Times New Roman" w:hAnsi="Times New Roman" w:cs="Times New Roman"/>
-          <w:sz w:val="20"/>
-          <w:szCs w:val="20"/>
-        </w:rPr>
-      </w:pPr>
-    </w:p>
-    <w:p>
-      <w:pPr>
-        <w:spacing w:after="90" w:line="288" w:lineRule="auto"/>
-        <w:ind w:left="360" w:firstLine="0"/>
-        <w:jc w:val="center"/>
-        <w:rPr>
-          <w:rFonts w:ascii="Times New Roman" w:eastAsia="Times New Roman" w:hAnsi="Times New Roman" w:cs="Times New Roman"/>
-          <w:sz w:val="20"/>
-          <w:szCs w:val="20"/>
-        </w:rPr>
-      </w:pPr>
-    </w:p>
-    <w:p>
-      <w:pPr>
-        <w:spacing w:after="90" w:line="288" w:lineRule="auto"/>
-        <w:ind w:left="360" w:firstLine="0"/>
-        <w:jc w:val="center"/>
-        <w:rPr>
-          <w:rFonts w:ascii="Times New Roman" w:eastAsia="Times New Roman" w:hAnsi="Times New Roman" w:cs="Times New Roman"/>
-          <w:sz w:val="20"/>
-          <w:szCs w:val="20"/>
-        </w:rPr>
-      </w:pPr>
-    </w:p>
-    <w:p>
-      <w:pPr>
-        <w:spacing w:after="90" w:line="288" w:lineRule="auto"/>
-        <w:ind w:left="360" w:firstLine="0"/>
-        <w:jc w:val="center"/>
-        <w:rPr>
-          <w:rFonts w:ascii="Times New Roman" w:eastAsia="Times New Roman" w:hAnsi="Times New Roman" w:cs="Times New Roman"/>
-          <w:sz w:val="20"/>
-          <w:szCs w:val="20"/>
-        </w:rPr>
-      </w:pPr>
-    </w:p>
-    <w:p>
-      <w:pPr>
-        <w:spacing w:after="90" w:line="288" w:lineRule="auto"/>
-        <w:ind w:left="360" w:firstLine="0"/>
-        <w:jc w:val="center"/>
+        <w:ind w:hanging="176"/>
       </w:pPr>
     </w:p>
     <w:p>
@@ -2966,6 +4065,7 @@
         <w:rPr>
           <w:noProof/>
         </w:rPr>
+        <w:lastRenderedPageBreak/>
         <w:drawing>
           <wp:inline distT="0" distB="0" distL="0" distR="0" wp14:anchorId="4C4AF64C" wp14:editId="1951263E">
             <wp:extent cx="2071255" cy="6557382"/>
@@ -2982,7 +4082,7 @@
                     <pic:cNvPicPr/>
                   </pic:nvPicPr>
                   <pic:blipFill>
-                    <a:blip r:embed="rId16">
+                    <a:blip r:embed="rId19">
                       <a:extLst>
                         <a:ext uri="{28A0092B-C50C-407E-A947-70E740481C1C}">
                           <a14:useLocalDpi xmlns:a14="http://schemas.microsoft.com/office/drawing/2010/main" val="0"/>
@@ -3128,7 +4228,7 @@
                     <pic:cNvPicPr/>
                   </pic:nvPicPr>
                   <pic:blipFill>
-                    <a:blip r:embed="rId17">
+                    <a:blip r:embed="rId20">
                       <a:extLst>
                         <a:ext uri="{28A0092B-C50C-407E-A947-70E740481C1C}">
                           <a14:useLocalDpi xmlns:a14="http://schemas.microsoft.com/office/drawing/2010/main" val="0"/>
@@ -3356,6 +4456,7 @@
           <w:sz w:val="24"/>
           <w:szCs w:val="24"/>
         </w:rPr>
+        <w:lastRenderedPageBreak/>
         <w:drawing>
           <wp:inline distT="0" distB="0" distL="0" distR="0" wp14:anchorId="508DE5C7" wp14:editId="200F9DD5">
             <wp:extent cx="3560618" cy="5108870"/>
@@ -3372,7 +4473,7 @@
                     <pic:cNvPicPr/>
                   </pic:nvPicPr>
                   <pic:blipFill>
-                    <a:blip r:embed="rId18">
+                    <a:blip r:embed="rId21">
                       <a:extLst>
                         <a:ext uri="{28A0092B-C50C-407E-A947-70E740481C1C}">
                           <a14:useLocalDpi xmlns:a14="http://schemas.microsoft.com/office/drawing/2010/main" val="0"/>

</xml_diff>